<commit_message>
Can take file in and translate it, need to add all objects still
</commit_message>
<xml_diff>
--- a/NETHACK_PROJECT_JS.docx
+++ b/NETHACK_PROJECT_JS.docx
@@ -34,10 +34,7 @@
         </w:r>
       </w:hyperlink>
     </w:p>
-    <w:p>
-      <w:bookmarkStart w:id="0" w:name="_GoBack"/>
-      <w:bookmarkEnd w:id="0"/>
-    </w:p>
+    <w:p/>
     <w:p>
       <w:pPr>
         <w:pStyle w:val="Heading2"/>
@@ -77,13 +74,8 @@
         <w:pStyle w:val="Heading2"/>
         <w:spacing w:before="0"/>
       </w:pPr>
-      <w:proofErr w:type="gramStart"/>
-      <w:r>
-        <w:t>DOCUMENT.WRITE(</w:t>
-      </w:r>
-      <w:proofErr w:type="gramEnd"/>
-      <w:r>
-        <w:t>)</w:t>
+      <w:r>
+        <w:t>DOCUMENT.WRITE()</w:t>
       </w:r>
     </w:p>
     <w:p>
@@ -159,20 +151,7 @@
         <w:t xml:space="preserve">- </w:t>
       </w:r>
       <w:r>
-        <w:t xml:space="preserve">Access with </w:t>
-      </w:r>
-      <w:proofErr w:type="spellStart"/>
-      <w:proofErr w:type="gramStart"/>
-      <w:r>
-        <w:t>obj.getSymbol</w:t>
-      </w:r>
-      <w:proofErr w:type="spellEnd"/>
-      <w:r>
-        <w:t>(</w:t>
-      </w:r>
-      <w:proofErr w:type="gramEnd"/>
-      <w:r>
-        <w:t>)</w:t>
+        <w:t>Access with obj.getSymbol()</w:t>
       </w:r>
     </w:p>
     <w:p/>
@@ -182,7 +161,6 @@
           <w:lang w:val="en-CA"/>
         </w:rPr>
       </w:pPr>
-      <w:proofErr w:type="gramStart"/>
       <w:r>
         <w:rPr>
           <w:b/>
@@ -191,7 +169,6 @@
         </w:rPr>
         <w:t>class</w:t>
       </w:r>
-      <w:proofErr w:type="gramEnd"/>
       <w:r>
         <w:rPr>
           <w:lang w:val="en-CA"/>
@@ -225,7 +202,6 @@
         </w:rPr>
         <w:t xml:space="preserve">    </w:t>
       </w:r>
-      <w:proofErr w:type="gramStart"/>
       <w:r>
         <w:rPr>
           <w:b/>
@@ -234,7 +210,6 @@
         </w:rPr>
         <w:t>constructor</w:t>
       </w:r>
-      <w:proofErr w:type="gramEnd"/>
       <w:r>
         <w:rPr>
           <w:lang w:val="en-CA"/>
@@ -252,36 +227,21 @@
         <w:rPr>
           <w:lang w:val="en-CA"/>
         </w:rPr>
+        <w:t xml:space="preserve">        super();</w:t>
+      </w:r>
+    </w:p>
+    <w:p>
+      <w:pPr>
+        <w:rPr>
+          <w:lang w:val="en-CA"/>
+        </w:rPr>
+      </w:pPr>
+      <w:r>
+        <w:rPr>
+          <w:lang w:val="en-CA"/>
+        </w:rPr>
         <w:t xml:space="preserve">        </w:t>
       </w:r>
-      <w:proofErr w:type="gramStart"/>
-      <w:r>
-        <w:rPr>
-          <w:lang w:val="en-CA"/>
-        </w:rPr>
-        <w:t>super</w:t>
-      </w:r>
-      <w:proofErr w:type="gramEnd"/>
-      <w:r>
-        <w:rPr>
-          <w:lang w:val="en-CA"/>
-        </w:rPr>
-        <w:t>();</w:t>
-      </w:r>
-    </w:p>
-    <w:p>
-      <w:pPr>
-        <w:rPr>
-          <w:lang w:val="en-CA"/>
-        </w:rPr>
-      </w:pPr>
-      <w:r>
-        <w:rPr>
-          <w:lang w:val="en-CA"/>
-        </w:rPr>
-        <w:t xml:space="preserve">        </w:t>
-      </w:r>
-      <w:proofErr w:type="gramStart"/>
       <w:r>
         <w:rPr>
           <w:b/>
@@ -290,7 +250,6 @@
         </w:rPr>
         <w:t>let</w:t>
       </w:r>
-      <w:proofErr w:type="gramEnd"/>
       <w:r>
         <w:rPr>
           <w:lang w:val="en-CA"/>
@@ -321,23 +280,7 @@
         <w:rPr>
           <w:lang w:val="en-CA"/>
         </w:rPr>
-        <w:t xml:space="preserve">        </w:t>
-      </w:r>
-      <w:proofErr w:type="spellStart"/>
-      <w:proofErr w:type="gramStart"/>
-      <w:r>
-        <w:rPr>
-          <w:lang w:val="en-CA"/>
-        </w:rPr>
-        <w:t>this.getSymbol</w:t>
-      </w:r>
-      <w:proofErr w:type="spellEnd"/>
-      <w:proofErr w:type="gramEnd"/>
-      <w:r>
-        <w:rPr>
-          <w:lang w:val="en-CA"/>
-        </w:rPr>
-        <w:t>=()</w:t>
+        <w:t xml:space="preserve">        this.getSymbol=()</w:t>
       </w:r>
       <w:r>
         <w:rPr>
@@ -364,21 +307,7 @@
         <w:rPr>
           <w:lang w:val="en-CA"/>
         </w:rPr>
-        <w:t xml:space="preserve">            </w:t>
-      </w:r>
-      <w:proofErr w:type="gramStart"/>
-      <w:r>
-        <w:rPr>
-          <w:lang w:val="en-CA"/>
-        </w:rPr>
-        <w:t>return</w:t>
-      </w:r>
-      <w:proofErr w:type="gramEnd"/>
-      <w:r>
-        <w:rPr>
-          <w:lang w:val="en-CA"/>
-        </w:rPr>
-        <w:t xml:space="preserve"> _symbol;</w:t>
+        <w:t xml:space="preserve">            return _symbol;</w:t>
       </w:r>
     </w:p>
     <w:p>
@@ -467,7 +396,6 @@
           <w:lang w:val="en-CA"/>
         </w:rPr>
       </w:pPr>
-      <w:proofErr w:type="gramStart"/>
       <w:r>
         <w:rPr>
           <w:b/>
@@ -476,7 +404,6 @@
         </w:rPr>
         <w:t>class</w:t>
       </w:r>
-      <w:proofErr w:type="gramEnd"/>
       <w:r>
         <w:rPr>
           <w:lang w:val="en-CA"/>
@@ -496,7 +423,6 @@
         </w:rPr>
         <w:t xml:space="preserve">    </w:t>
       </w:r>
-      <w:proofErr w:type="gramStart"/>
       <w:r>
         <w:rPr>
           <w:b/>
@@ -505,55 +431,24 @@
         </w:rPr>
         <w:t>constructor</w:t>
       </w:r>
-      <w:proofErr w:type="gramEnd"/>
-      <w:r>
-        <w:rPr>
-          <w:lang w:val="en-CA"/>
-        </w:rPr>
-        <w:t>(</w:t>
-      </w:r>
-      <w:proofErr w:type="spellStart"/>
-      <w:r>
-        <w:rPr>
-          <w:lang w:val="en-CA"/>
-        </w:rPr>
-        <w:t>symbol,isPassable</w:t>
-      </w:r>
-      <w:proofErr w:type="spellEnd"/>
-      <w:r>
-        <w:rPr>
-          <w:lang w:val="en-CA"/>
-        </w:rPr>
-        <w:t>){</w:t>
-      </w:r>
-    </w:p>
-    <w:p>
-      <w:pPr>
-        <w:rPr>
-          <w:lang w:val="en-CA"/>
-        </w:rPr>
-      </w:pPr>
-      <w:r>
-        <w:rPr>
-          <w:lang w:val="en-CA"/>
-        </w:rPr>
-        <w:t xml:space="preserve">        </w:t>
-      </w:r>
-      <w:proofErr w:type="spellStart"/>
-      <w:proofErr w:type="gramStart"/>
-      <w:r>
-        <w:rPr>
-          <w:lang w:val="en-CA"/>
-        </w:rPr>
-        <w:t>this.symbol</w:t>
-      </w:r>
-      <w:proofErr w:type="spellEnd"/>
-      <w:proofErr w:type="gramEnd"/>
-      <w:r>
-        <w:rPr>
-          <w:lang w:val="en-CA"/>
-        </w:rPr>
-        <w:t xml:space="preserve"> = symbol; </w:t>
+      <w:r>
+        <w:rPr>
+          <w:lang w:val="en-CA"/>
+        </w:rPr>
+        <w:t>(symbol,isPassable){</w:t>
+      </w:r>
+    </w:p>
+    <w:p>
+      <w:pPr>
+        <w:rPr>
+          <w:lang w:val="en-CA"/>
+        </w:rPr>
+      </w:pPr>
+      <w:r>
+        <w:rPr>
+          <w:lang w:val="en-CA"/>
+        </w:rPr>
+        <w:t xml:space="preserve">        this.symbol = symbol; </w:t>
       </w:r>
       <w:r>
         <w:rPr>
@@ -574,37 +469,7 @@
         <w:rPr>
           <w:lang w:val="en-CA"/>
         </w:rPr>
-        <w:t xml:space="preserve">        </w:t>
-      </w:r>
-      <w:proofErr w:type="spellStart"/>
-      <w:proofErr w:type="gramStart"/>
-      <w:r>
-        <w:rPr>
-          <w:lang w:val="en-CA"/>
-        </w:rPr>
-        <w:t>this.isPassable</w:t>
-      </w:r>
-      <w:proofErr w:type="spellEnd"/>
-      <w:proofErr w:type="gramEnd"/>
-      <w:r>
-        <w:rPr>
-          <w:lang w:val="en-CA"/>
-        </w:rPr>
-        <w:t xml:space="preserve"> = </w:t>
-      </w:r>
-      <w:proofErr w:type="spellStart"/>
-      <w:r>
-        <w:rPr>
-          <w:lang w:val="en-CA"/>
-        </w:rPr>
-        <w:t>isPassable</w:t>
-      </w:r>
-      <w:proofErr w:type="spellEnd"/>
-      <w:r>
-        <w:rPr>
-          <w:lang w:val="en-CA"/>
-        </w:rPr>
-        <w:t xml:space="preserve">; </w:t>
+        <w:t xml:space="preserve">        this.isPassable = isPassable; </w:t>
       </w:r>
       <w:r>
         <w:rPr>
@@ -612,315 +477,222 @@
           <w:iCs/>
           <w:lang w:val="en-CA"/>
         </w:rPr>
-        <w:t xml:space="preserve">// This will </w:t>
-      </w:r>
-      <w:proofErr w:type="spellStart"/>
+        <w:t>// This will determin if can pass this tile</w:t>
+      </w:r>
+    </w:p>
+    <w:p>
+      <w:pPr>
+        <w:rPr>
+          <w:lang w:val="en-CA"/>
+        </w:rPr>
+      </w:pPr>
+      <w:r>
+        <w:rPr>
+          <w:lang w:val="en-CA"/>
+        </w:rPr>
+        <w:t xml:space="preserve">        this.getSymbol = () </w:t>
+      </w:r>
+      <w:r>
+        <w:rPr>
+          <w:b/>
+          <w:bCs/>
+          <w:lang w:val="en-CA"/>
+        </w:rPr>
+        <w:t>=&gt;</w:t>
+      </w:r>
+      <w:r>
+        <w:rPr>
+          <w:lang w:val="en-CA"/>
+        </w:rPr>
+        <w:t xml:space="preserve"> {</w:t>
+      </w:r>
+    </w:p>
+    <w:p>
+      <w:pPr>
+        <w:rPr>
+          <w:lang w:val="en-CA"/>
+        </w:rPr>
+      </w:pPr>
+      <w:r>
+        <w:rPr>
+          <w:lang w:val="en-CA"/>
+        </w:rPr>
+        <w:t xml:space="preserve">            </w:t>
+      </w:r>
       <w:r>
         <w:rPr>
           <w:i/>
           <w:iCs/>
           <w:lang w:val="en-CA"/>
         </w:rPr>
-        <w:t>determin</w:t>
-      </w:r>
-      <w:proofErr w:type="spellEnd"/>
+        <w:t>// Fetch symbol to be displayed</w:t>
+      </w:r>
+    </w:p>
+    <w:p>
+      <w:pPr>
+        <w:rPr>
+          <w:lang w:val="en-CA"/>
+        </w:rPr>
+      </w:pPr>
+      <w:r>
+        <w:rPr>
+          <w:lang w:val="en-CA"/>
+        </w:rPr>
+        <w:t xml:space="preserve">            return this.symbol;</w:t>
+      </w:r>
+    </w:p>
+    <w:p>
+      <w:pPr>
+        <w:rPr>
+          <w:lang w:val="en-CA"/>
+        </w:rPr>
+      </w:pPr>
+      <w:r>
+        <w:rPr>
+          <w:lang w:val="en-CA"/>
+        </w:rPr>
+        <w:t xml:space="preserve">        }</w:t>
+      </w:r>
+    </w:p>
+    <w:p>
+      <w:pPr>
+        <w:rPr>
+          <w:lang w:val="en-CA"/>
+        </w:rPr>
+      </w:pPr>
+      <w:r>
+        <w:rPr>
+          <w:lang w:val="en-CA"/>
+        </w:rPr>
+        <w:t xml:space="preserve">        if (new.target === Tile) {</w:t>
+      </w:r>
+    </w:p>
+    <w:p>
+      <w:pPr>
+        <w:rPr>
+          <w:lang w:val="en-CA"/>
+        </w:rPr>
+      </w:pPr>
+      <w:r>
+        <w:rPr>
+          <w:lang w:val="en-CA"/>
+        </w:rPr>
+        <w:t xml:space="preserve">            </w:t>
+      </w:r>
       <w:r>
         <w:rPr>
           <w:i/>
           <w:iCs/>
           <w:lang w:val="en-CA"/>
         </w:rPr>
-        <w:t xml:space="preserve"> if can pass this tile</w:t>
-      </w:r>
-    </w:p>
-    <w:p>
-      <w:pPr>
-        <w:rPr>
-          <w:lang w:val="en-CA"/>
-        </w:rPr>
-      </w:pPr>
-      <w:r>
-        <w:rPr>
-          <w:lang w:val="en-CA"/>
-        </w:rPr>
-        <w:t xml:space="preserve">        </w:t>
-      </w:r>
-      <w:proofErr w:type="spellStart"/>
-      <w:proofErr w:type="gramStart"/>
-      <w:r>
-        <w:rPr>
-          <w:lang w:val="en-CA"/>
-        </w:rPr>
-        <w:t>this.getSymbol</w:t>
-      </w:r>
-      <w:proofErr w:type="spellEnd"/>
-      <w:proofErr w:type="gramEnd"/>
-      <w:r>
-        <w:rPr>
-          <w:lang w:val="en-CA"/>
-        </w:rPr>
-        <w:t xml:space="preserve"> = () </w:t>
-      </w:r>
+        <w:t>// Will act like abstract class, where cant make class from this</w:t>
+      </w:r>
+    </w:p>
+    <w:p>
+      <w:pPr>
+        <w:rPr>
+          <w:lang w:val="en-CA"/>
+        </w:rPr>
+      </w:pPr>
+      <w:r>
+        <w:rPr>
+          <w:lang w:val="en-CA"/>
+        </w:rPr>
+        <w:t xml:space="preserve">            throw new TypeError("Cannot construct Abstract instances directly");</w:t>
+      </w:r>
+    </w:p>
+    <w:p>
+      <w:pPr>
+        <w:rPr>
+          <w:lang w:val="en-CA"/>
+        </w:rPr>
+      </w:pPr>
+      <w:r>
+        <w:rPr>
+          <w:lang w:val="en-CA"/>
+        </w:rPr>
+        <w:t xml:space="preserve">        }</w:t>
+      </w:r>
+    </w:p>
+    <w:p>
+      <w:pPr>
+        <w:rPr>
+          <w:lang w:val="en-CA"/>
+        </w:rPr>
+      </w:pPr>
+      <w:r>
+        <w:rPr>
+          <w:lang w:val="en-CA"/>
+        </w:rPr>
+        <w:t xml:space="preserve">    }</w:t>
+      </w:r>
+    </w:p>
+    <w:p>
+      <w:pPr>
+        <w:rPr>
+          <w:lang w:val="en-CA"/>
+        </w:rPr>
+      </w:pPr>
+      <w:r>
+        <w:rPr>
+          <w:lang w:val="en-CA"/>
+        </w:rPr>
+        <w:t>}</w:t>
+      </w:r>
+    </w:p>
+    <w:p>
+      <w:pPr>
+        <w:rPr>
+          <w:lang w:val="en-CA"/>
+        </w:rPr>
+      </w:pPr>
+    </w:p>
+    <w:p>
+      <w:pPr>
+        <w:rPr>
+          <w:lang w:val="en-CA"/>
+        </w:rPr>
+      </w:pPr>
       <w:r>
         <w:rPr>
           <w:b/>
           <w:bCs/>
           <w:lang w:val="en-CA"/>
         </w:rPr>
-        <w:t>=&gt;</w:t>
-      </w:r>
-      <w:r>
-        <w:rPr>
-          <w:lang w:val="en-CA"/>
-        </w:rPr>
-        <w:t xml:space="preserve"> {</w:t>
-      </w:r>
-    </w:p>
-    <w:p>
-      <w:pPr>
-        <w:rPr>
-          <w:lang w:val="en-CA"/>
-        </w:rPr>
-      </w:pPr>
-      <w:r>
-        <w:rPr>
-          <w:lang w:val="en-CA"/>
-        </w:rPr>
-        <w:t xml:space="preserve">            </w:t>
-      </w:r>
-      <w:r>
-        <w:rPr>
-          <w:i/>
-          <w:iCs/>
-          <w:lang w:val="en-CA"/>
-        </w:rPr>
-        <w:t>// Fetch symbol to be displayed</w:t>
-      </w:r>
-    </w:p>
-    <w:p>
-      <w:pPr>
-        <w:rPr>
-          <w:lang w:val="en-CA"/>
-        </w:rPr>
-      </w:pPr>
-      <w:r>
-        <w:rPr>
-          <w:lang w:val="en-CA"/>
-        </w:rPr>
-        <w:t xml:space="preserve">            </w:t>
-      </w:r>
-      <w:proofErr w:type="gramStart"/>
-      <w:r>
-        <w:rPr>
-          <w:lang w:val="en-CA"/>
-        </w:rPr>
-        <w:t>return</w:t>
-      </w:r>
-      <w:proofErr w:type="gramEnd"/>
-      <w:r>
-        <w:rPr>
-          <w:lang w:val="en-CA"/>
-        </w:rPr>
-        <w:t xml:space="preserve"> </w:t>
-      </w:r>
-      <w:proofErr w:type="spellStart"/>
-      <w:r>
-        <w:rPr>
-          <w:lang w:val="en-CA"/>
-        </w:rPr>
-        <w:t>this.symbol</w:t>
-      </w:r>
-      <w:proofErr w:type="spellEnd"/>
-      <w:r>
-        <w:rPr>
-          <w:lang w:val="en-CA"/>
-        </w:rPr>
-        <w:t>;</w:t>
-      </w:r>
-    </w:p>
-    <w:p>
-      <w:pPr>
-        <w:rPr>
-          <w:lang w:val="en-CA"/>
-        </w:rPr>
-      </w:pPr>
-      <w:r>
-        <w:rPr>
-          <w:lang w:val="en-CA"/>
-        </w:rPr>
-        <w:t xml:space="preserve">        }</w:t>
-      </w:r>
-    </w:p>
-    <w:p>
-      <w:pPr>
-        <w:rPr>
-          <w:lang w:val="en-CA"/>
-        </w:rPr>
-      </w:pPr>
-      <w:r>
-        <w:rPr>
-          <w:lang w:val="en-CA"/>
-        </w:rPr>
-        <w:t xml:space="preserve">        </w:t>
-      </w:r>
-      <w:proofErr w:type="gramStart"/>
-      <w:r>
-        <w:rPr>
-          <w:lang w:val="en-CA"/>
-        </w:rPr>
-        <w:t>if</w:t>
-      </w:r>
-      <w:proofErr w:type="gramEnd"/>
-      <w:r>
-        <w:rPr>
-          <w:lang w:val="en-CA"/>
-        </w:rPr>
-        <w:t xml:space="preserve"> (</w:t>
-      </w:r>
-      <w:proofErr w:type="spellStart"/>
-      <w:r>
-        <w:rPr>
-          <w:lang w:val="en-CA"/>
-        </w:rPr>
-        <w:t>new.target</w:t>
-      </w:r>
-      <w:proofErr w:type="spellEnd"/>
-      <w:r>
-        <w:rPr>
-          <w:lang w:val="en-CA"/>
-        </w:rPr>
-        <w:t xml:space="preserve"> === Tile) {</w:t>
-      </w:r>
-    </w:p>
-    <w:p>
-      <w:pPr>
-        <w:rPr>
-          <w:lang w:val="en-CA"/>
-        </w:rPr>
-      </w:pPr>
-      <w:r>
-        <w:rPr>
-          <w:lang w:val="en-CA"/>
-        </w:rPr>
-        <w:t xml:space="preserve">            </w:t>
-      </w:r>
-      <w:r>
-        <w:rPr>
-          <w:i/>
-          <w:iCs/>
-          <w:lang w:val="en-CA"/>
-        </w:rPr>
-        <w:t>// Will act like abstract class, where cant make class from this</w:t>
-      </w:r>
-    </w:p>
-    <w:p>
-      <w:pPr>
-        <w:rPr>
-          <w:lang w:val="en-CA"/>
-        </w:rPr>
-      </w:pPr>
-      <w:r>
-        <w:rPr>
-          <w:lang w:val="en-CA"/>
-        </w:rPr>
-        <w:t xml:space="preserve">            </w:t>
-      </w:r>
-      <w:proofErr w:type="gramStart"/>
-      <w:r>
-        <w:rPr>
-          <w:lang w:val="en-CA"/>
-        </w:rPr>
-        <w:t>throw</w:t>
-      </w:r>
-      <w:proofErr w:type="gramEnd"/>
-      <w:r>
-        <w:rPr>
-          <w:lang w:val="en-CA"/>
-        </w:rPr>
-        <w:t xml:space="preserve"> new </w:t>
-      </w:r>
-      <w:proofErr w:type="spellStart"/>
-      <w:r>
-        <w:rPr>
-          <w:lang w:val="en-CA"/>
-        </w:rPr>
-        <w:t>TypeError</w:t>
-      </w:r>
-      <w:proofErr w:type="spellEnd"/>
-      <w:r>
-        <w:rPr>
-          <w:lang w:val="en-CA"/>
-        </w:rPr>
-        <w:t>("Cannot construct Abstract instances directly");</w:t>
-      </w:r>
-    </w:p>
-    <w:p>
-      <w:pPr>
-        <w:rPr>
-          <w:lang w:val="en-CA"/>
-        </w:rPr>
-      </w:pPr>
-      <w:r>
-        <w:rPr>
-          <w:lang w:val="en-CA"/>
-        </w:rPr>
-        <w:t xml:space="preserve">        }</w:t>
-      </w:r>
-    </w:p>
-    <w:p>
-      <w:pPr>
-        <w:rPr>
-          <w:lang w:val="en-CA"/>
-        </w:rPr>
-      </w:pPr>
-      <w:r>
-        <w:rPr>
-          <w:lang w:val="en-CA"/>
-        </w:rPr>
-        <w:t xml:space="preserve">    }</w:t>
-      </w:r>
-    </w:p>
-    <w:p>
-      <w:pPr>
-        <w:rPr>
-          <w:lang w:val="en-CA"/>
-        </w:rPr>
-      </w:pPr>
-      <w:r>
-        <w:rPr>
-          <w:lang w:val="en-CA"/>
-        </w:rPr>
-        <w:t>}</w:t>
-      </w:r>
-    </w:p>
-    <w:p>
-      <w:pPr>
-        <w:rPr>
-          <w:lang w:val="en-CA"/>
-        </w:rPr>
-      </w:pPr>
-    </w:p>
-    <w:p>
-      <w:pPr>
-        <w:rPr>
-          <w:lang w:val="en-CA"/>
-        </w:rPr>
-      </w:pPr>
-      <w:proofErr w:type="gramStart"/>
+        <w:t>class</w:t>
+      </w:r>
+      <w:r>
+        <w:rPr>
+          <w:lang w:val="en-CA"/>
+        </w:rPr>
+        <w:t xml:space="preserve"> Dog </w:t>
+      </w:r>
       <w:r>
         <w:rPr>
           <w:b/>
           <w:bCs/>
           <w:lang w:val="en-CA"/>
         </w:rPr>
-        <w:t>class</w:t>
-      </w:r>
-      <w:proofErr w:type="gramEnd"/>
-      <w:r>
-        <w:rPr>
-          <w:lang w:val="en-CA"/>
-        </w:rPr>
-        <w:t xml:space="preserve"> Dog </w:t>
+        <w:t>extends</w:t>
+      </w:r>
+      <w:r>
+        <w:rPr>
+          <w:lang w:val="en-CA"/>
+        </w:rPr>
+        <w:t xml:space="preserve"> Tile{</w:t>
+      </w:r>
+    </w:p>
+    <w:p>
+      <w:pPr>
+        <w:rPr>
+          <w:lang w:val="en-CA"/>
+        </w:rPr>
+      </w:pPr>
+      <w:r>
+        <w:rPr>
+          <w:lang w:val="en-CA"/>
+        </w:rPr>
+        <w:t xml:space="preserve">    </w:t>
       </w:r>
       <w:r>
         <w:rPr>
@@ -928,97 +700,26 @@
           <w:bCs/>
           <w:lang w:val="en-CA"/>
         </w:rPr>
-        <w:t>extends</w:t>
-      </w:r>
-      <w:r>
-        <w:rPr>
-          <w:lang w:val="en-CA"/>
-        </w:rPr>
-        <w:t xml:space="preserve"> Tile{</w:t>
-      </w:r>
-    </w:p>
-    <w:p>
-      <w:pPr>
-        <w:rPr>
-          <w:lang w:val="en-CA"/>
-        </w:rPr>
-      </w:pPr>
-      <w:r>
-        <w:rPr>
-          <w:lang w:val="en-CA"/>
-        </w:rPr>
-        <w:t xml:space="preserve">    </w:t>
-      </w:r>
-      <w:proofErr w:type="gramStart"/>
-      <w:r>
-        <w:rPr>
-          <w:b/>
-          <w:bCs/>
-          <w:lang w:val="en-CA"/>
-        </w:rPr>
         <w:t>constructor</w:t>
       </w:r>
-      <w:proofErr w:type="gramEnd"/>
-      <w:r>
-        <w:rPr>
-          <w:lang w:val="en-CA"/>
-        </w:rPr>
-        <w:t>(</w:t>
-      </w:r>
-      <w:proofErr w:type="spellStart"/>
-      <w:r>
-        <w:rPr>
-          <w:lang w:val="en-CA"/>
-        </w:rPr>
-        <w:t>symbol,isPassable</w:t>
-      </w:r>
-      <w:proofErr w:type="spellEnd"/>
-      <w:r>
-        <w:rPr>
-          <w:lang w:val="en-CA"/>
-        </w:rPr>
-        <w:t>){</w:t>
-      </w:r>
-    </w:p>
-    <w:p>
-      <w:pPr>
-        <w:rPr>
-          <w:lang w:val="en-CA"/>
-        </w:rPr>
-      </w:pPr>
-      <w:r>
-        <w:rPr>
-          <w:lang w:val="en-CA"/>
-        </w:rPr>
-        <w:t xml:space="preserve">        </w:t>
-      </w:r>
-      <w:proofErr w:type="gramStart"/>
-      <w:r>
-        <w:rPr>
-          <w:lang w:val="en-CA"/>
-        </w:rPr>
-        <w:t>super</w:t>
-      </w:r>
-      <w:proofErr w:type="gramEnd"/>
-      <w:r>
-        <w:rPr>
-          <w:lang w:val="en-CA"/>
-        </w:rPr>
-        <w:t xml:space="preserve">(symbol, </w:t>
-      </w:r>
-      <w:proofErr w:type="spellStart"/>
-      <w:r>
-        <w:rPr>
-          <w:lang w:val="en-CA"/>
-        </w:rPr>
-        <w:t>isPassable</w:t>
-      </w:r>
-      <w:proofErr w:type="spellEnd"/>
-      <w:r>
-        <w:rPr>
-          <w:lang w:val="en-CA"/>
-        </w:rPr>
-        <w:t xml:space="preserve">); </w:t>
+      <w:r>
+        <w:rPr>
+          <w:lang w:val="en-CA"/>
+        </w:rPr>
+        <w:t>(symbol,isPassable){</w:t>
+      </w:r>
+    </w:p>
+    <w:p>
+      <w:pPr>
+        <w:rPr>
+          <w:lang w:val="en-CA"/>
+        </w:rPr>
+      </w:pPr>
+      <w:r>
+        <w:rPr>
+          <w:lang w:val="en-CA"/>
+        </w:rPr>
+        <w:t xml:space="preserve">        super(symbol, isPassable); </w:t>
       </w:r>
       <w:r>
         <w:rPr>
@@ -1144,23 +845,7 @@
     </w:p>
     <w:p>
       <w:r>
-        <w:t xml:space="preserve">- Where a class can contain a type of another class, but </w:t>
-      </w:r>
-      <w:proofErr w:type="spellStart"/>
-      <w:r>
-        <w:t>isnt</w:t>
-      </w:r>
-      <w:proofErr w:type="spellEnd"/>
-      <w:r>
-        <w:t xml:space="preserve"> </w:t>
-      </w:r>
-      <w:proofErr w:type="gramStart"/>
-      <w:r>
-        <w:t>a</w:t>
-      </w:r>
-      <w:proofErr w:type="gramEnd"/>
-      <w:r>
-        <w:t xml:space="preserve"> is-a or a like-a relationship</w:t>
+        <w:t>- Where a class can contain a type of another class, but isnt a is-a or a like-a relationship</w:t>
       </w:r>
     </w:p>
     <w:p/>
@@ -1185,21 +870,11 @@
           <w:lang w:val="en-CA"/>
         </w:rPr>
       </w:pPr>
-      <w:proofErr w:type="spellStart"/>
-      <w:proofErr w:type="gramStart"/>
-      <w:r>
-        <w:rPr>
-          <w:lang w:val="en-CA"/>
-        </w:rPr>
-        <w:t>module.exports</w:t>
-      </w:r>
-      <w:proofErr w:type="spellEnd"/>
-      <w:proofErr w:type="gramEnd"/>
-      <w:r>
-        <w:rPr>
-          <w:lang w:val="en-CA"/>
-        </w:rPr>
-        <w:t xml:space="preserve"> = </w:t>
+      <w:r>
+        <w:rPr>
+          <w:lang w:val="en-CA"/>
+        </w:rPr>
+        <w:t xml:space="preserve">module.exports = </w:t>
       </w:r>
       <w:r>
         <w:rPr>
@@ -1255,8 +930,6 @@
           <w:lang w:val="en-CA"/>
         </w:rPr>
       </w:pPr>
-      <w:proofErr w:type="spellStart"/>
-      <w:proofErr w:type="gramStart"/>
       <w:r>
         <w:rPr>
           <w:b/>
@@ -1265,8 +938,6 @@
         </w:rPr>
         <w:t>var</w:t>
       </w:r>
-      <w:proofErr w:type="spellEnd"/>
-      <w:proofErr w:type="gramEnd"/>
       <w:r>
         <w:rPr>
           <w:lang w:val="en-CA"/>
@@ -1330,52 +1001,20 @@
         <w:rPr>
           <w:lang w:val="en-CA"/>
         </w:rPr>
-        <w:t xml:space="preserve">    </w:t>
-      </w:r>
-      <w:proofErr w:type="spellStart"/>
-      <w:proofErr w:type="gramStart"/>
-      <w:r>
-        <w:rPr>
-          <w:lang w:val="en-CA"/>
-        </w:rPr>
-        <w:t>doAttack</w:t>
-      </w:r>
-      <w:proofErr w:type="spellEnd"/>
-      <w:proofErr w:type="gramEnd"/>
-      <w:r>
-        <w:rPr>
-          <w:lang w:val="en-CA"/>
-        </w:rPr>
-        <w:t>(){</w:t>
-      </w:r>
-    </w:p>
-    <w:p>
-      <w:pPr>
-        <w:rPr>
-          <w:lang w:val="en-CA"/>
-        </w:rPr>
-      </w:pPr>
-      <w:r>
-        <w:rPr>
-          <w:lang w:val="en-CA"/>
-        </w:rPr>
-        <w:t xml:space="preserve">        </w:t>
-      </w:r>
-      <w:proofErr w:type="spellStart"/>
-      <w:proofErr w:type="gramStart"/>
-      <w:r>
-        <w:rPr>
-          <w:lang w:val="en-CA"/>
-        </w:rPr>
-        <w:t>super.doAttack</w:t>
-      </w:r>
-      <w:proofErr w:type="spellEnd"/>
-      <w:proofErr w:type="gramEnd"/>
-      <w:r>
-        <w:rPr>
-          <w:lang w:val="en-CA"/>
-        </w:rPr>
-        <w:t>();</w:t>
+        <w:t xml:space="preserve">    doAttack(){</w:t>
+      </w:r>
+    </w:p>
+    <w:p>
+      <w:pPr>
+        <w:rPr>
+          <w:lang w:val="en-CA"/>
+        </w:rPr>
+      </w:pPr>
+      <w:r>
+        <w:rPr>
+          <w:lang w:val="en-CA"/>
+        </w:rPr>
+        <w:t xml:space="preserve">        super.doAttack();</w:t>
       </w:r>
     </w:p>
     <w:p>
@@ -1447,104 +1086,20 @@
         <w:rPr>
           <w:lang w:val="en-CA"/>
         </w:rPr>
-        <w:t xml:space="preserve">                </w:t>
-      </w:r>
-      <w:proofErr w:type="gramStart"/>
-      <w:r>
-        <w:rPr>
-          <w:lang w:val="en-CA"/>
-        </w:rPr>
-        <w:t>if</w:t>
-      </w:r>
-      <w:proofErr w:type="gramEnd"/>
-      <w:r>
-        <w:rPr>
-          <w:lang w:val="en-CA"/>
-        </w:rPr>
-        <w:t>(</w:t>
-      </w:r>
-      <w:proofErr w:type="spellStart"/>
-      <w:r>
-        <w:rPr>
-          <w:lang w:val="en-CA"/>
-        </w:rPr>
-        <w:t>val.getContent</w:t>
-      </w:r>
-      <w:proofErr w:type="spellEnd"/>
-      <w:r>
-        <w:rPr>
-          <w:lang w:val="en-CA"/>
-        </w:rPr>
-        <w:t xml:space="preserve">() </w:t>
-      </w:r>
-      <w:proofErr w:type="spellStart"/>
-      <w:r>
-        <w:rPr>
-          <w:lang w:val="en-CA"/>
-        </w:rPr>
-        <w:t>instanceof</w:t>
-      </w:r>
-      <w:proofErr w:type="spellEnd"/>
-      <w:r>
-        <w:rPr>
-          <w:lang w:val="en-CA"/>
-        </w:rPr>
-        <w:t xml:space="preserve"> Item){</w:t>
-      </w:r>
-    </w:p>
-    <w:p>
-      <w:pPr>
-        <w:rPr>
-          <w:lang w:val="en-CA"/>
-        </w:rPr>
-      </w:pPr>
-      <w:r>
-        <w:rPr>
-          <w:lang w:val="en-CA"/>
-        </w:rPr>
-        <w:t xml:space="preserve">                    </w:t>
-      </w:r>
-      <w:proofErr w:type="gramStart"/>
-      <w:r>
-        <w:rPr>
-          <w:lang w:val="en-CA"/>
-        </w:rPr>
-        <w:t>console.log</w:t>
-      </w:r>
-      <w:proofErr w:type="gramEnd"/>
-      <w:r>
-        <w:rPr>
-          <w:lang w:val="en-CA"/>
-        </w:rPr>
-        <w:t xml:space="preserve">("hit " + </w:t>
-      </w:r>
-      <w:proofErr w:type="spellStart"/>
-      <w:r>
-        <w:rPr>
-          <w:lang w:val="en-CA"/>
-        </w:rPr>
-        <w:t>val.getContent</w:t>
-      </w:r>
-      <w:proofErr w:type="spellEnd"/>
-      <w:r>
-        <w:rPr>
-          <w:lang w:val="en-CA"/>
-        </w:rPr>
-        <w:t>().</w:t>
-      </w:r>
-      <w:proofErr w:type="spellStart"/>
-      <w:r>
-        <w:rPr>
-          <w:lang w:val="en-CA"/>
-        </w:rPr>
-        <w:t>getEffect</w:t>
-      </w:r>
-      <w:proofErr w:type="spellEnd"/>
-      <w:r>
-        <w:rPr>
-          <w:lang w:val="en-CA"/>
-        </w:rPr>
-        <w:t>());</w:t>
+        <w:t xml:space="preserve">                if(val.getContent() instanceof Item){</w:t>
+      </w:r>
+    </w:p>
+    <w:p>
+      <w:pPr>
+        <w:rPr>
+          <w:lang w:val="en-CA"/>
+        </w:rPr>
+      </w:pPr>
+      <w:r>
+        <w:rPr>
+          <w:lang w:val="en-CA"/>
+        </w:rPr>
+        <w:t xml:space="preserve">                    console.log("hit " + val.getContent().getEffect());</w:t>
       </w:r>
     </w:p>
     <w:p>
@@ -1569,17 +1124,172 @@
     </w:p>
     <w:p>
       <w:pPr>
-        <w:rPr>
-          <w:lang w:val="en-CA"/>
-        </w:rPr>
-      </w:pPr>
-    </w:p>
-    <w:p>
-      <w:pPr>
-        <w:rPr>
-          <w:lang w:val="en-CA"/>
-        </w:rPr>
-      </w:pPr>
+        <w:pStyle w:val="Heading2"/>
+        <w:spacing w:before="0"/>
+        <w:rPr>
+          <w:lang w:val="en-CA"/>
+        </w:rPr>
+      </w:pPr>
+      <w:r>
+        <w:rPr>
+          <w:lang w:val="en-CA"/>
+        </w:rPr>
+        <w:t>GETTING FILE FROM INPUT</w:t>
+      </w:r>
+    </w:p>
+    <w:p>
+      <w:pPr>
+        <w:rPr>
+          <w:rFonts w:ascii="Times New Roman" w:eastAsia="Times New Roman" w:hAnsi="Times New Roman" w:cs="Times New Roman"/>
+          <w:sz w:val="20"/>
+          <w:szCs w:val="20"/>
+          <w:lang w:val="en-CA"/>
+        </w:rPr>
+      </w:pPr>
+      <w:hyperlink r:id="rId11" w:history="1">
+        <w:r>
+          <w:rPr>
+            <w:rFonts w:ascii="Times New Roman" w:eastAsia="Times New Roman" w:hAnsi="Times New Roman" w:cs="Times New Roman"/>
+            <w:color w:val="0000FF"/>
+            <w:sz w:val="20"/>
+            <w:szCs w:val="20"/>
+            <w:u w:val="single"/>
+            <w:lang w:val="en-CA"/>
+          </w:rPr>
+          <w:t>https://developer.mozilla.org/en-US/docs/Web/HTML/Element/input/file</w:t>
+        </w:r>
+      </w:hyperlink>
+    </w:p>
+    <w:p>
+      <w:pPr>
+        <w:rPr>
+          <w:rFonts w:ascii="Times New Roman" w:eastAsia="Times New Roman" w:hAnsi="Times New Roman" w:cs="Times New Roman"/>
+          <w:sz w:val="20"/>
+          <w:szCs w:val="20"/>
+          <w:lang w:val="en-CA"/>
+        </w:rPr>
+      </w:pPr>
+      <w:hyperlink r:id="rId12" w:history="1">
+        <w:r>
+          <w:rPr>
+            <w:rFonts w:ascii="Times New Roman" w:eastAsia="Times New Roman" w:hAnsi="Times New Roman" w:cs="Times New Roman"/>
+            <w:color w:val="0000FF"/>
+            <w:sz w:val="20"/>
+            <w:szCs w:val="20"/>
+            <w:u w:val="single"/>
+            <w:lang w:val="en-CA"/>
+          </w:rPr>
+          <w:t>https://developer.mozilla.org/en-US/docs/Web/API/File/Using_files_from_web_applications</w:t>
+        </w:r>
+      </w:hyperlink>
+    </w:p>
+    <w:p/>
+    <w:p>
+      <w:r>
+        <w:t xml:space="preserve">- </w:t>
+      </w:r>
+      <w:r>
+        <w:t>Select the first file in the nodes file list, returns File Object</w:t>
+      </w:r>
+    </w:p>
+    <w:p>
+      <w:r>
+        <w:t>var file = document.getElementById('fileItem').files[0];</w:t>
+      </w:r>
+    </w:p>
+    <w:p>
+      <w:pPr>
+        <w:rPr>
+          <w:lang w:val="en-CA"/>
+        </w:rPr>
+      </w:pPr>
+    </w:p>
+    <w:p>
+      <w:pPr>
+        <w:rPr>
+          <w:rFonts w:ascii="Times New Roman" w:eastAsia="Times New Roman" w:hAnsi="Times New Roman" w:cs="Times New Roman"/>
+          <w:sz w:val="20"/>
+          <w:szCs w:val="20"/>
+          <w:lang w:val="en-CA"/>
+        </w:rPr>
+      </w:pPr>
+      <w:hyperlink r:id="rId13" w:history="1">
+        <w:r>
+          <w:rPr>
+            <w:rFonts w:ascii="Times New Roman" w:eastAsia="Times New Roman" w:hAnsi="Times New Roman" w:cs="Times New Roman"/>
+            <w:color w:val="0000FF"/>
+            <w:sz w:val="20"/>
+            <w:szCs w:val="20"/>
+            <w:u w:val="single"/>
+            <w:lang w:val="en-CA"/>
+          </w:rPr>
+          <w:t>https://developer.mozilla.org/en-US/docs/Web/API/FileReader/readAsText</w:t>
+        </w:r>
+      </w:hyperlink>
+    </w:p>
+    <w:p/>
+    <w:p>
+      <w:pPr>
+        <w:pStyle w:val="Heading3"/>
+        <w:spacing w:before="0"/>
+      </w:pPr>
+      <w:r>
+        <w:t>THIS WORKS!!!</w:t>
+      </w:r>
+    </w:p>
+    <w:p>
+      <w:pPr>
+        <w:rPr>
+          <w:rFonts w:ascii="Times New Roman" w:eastAsia="Times New Roman" w:hAnsi="Times New Roman" w:cs="Times New Roman"/>
+          <w:sz w:val="20"/>
+          <w:szCs w:val="20"/>
+          <w:lang w:val="en-CA"/>
+        </w:rPr>
+      </w:pPr>
+      <w:hyperlink r:id="rId14" w:history="1">
+        <w:r>
+          <w:rPr>
+            <w:rFonts w:ascii="Times New Roman" w:eastAsia="Times New Roman" w:hAnsi="Times New Roman" w:cs="Times New Roman"/>
+            <w:color w:val="0000FF"/>
+            <w:sz w:val="20"/>
+            <w:szCs w:val="20"/>
+            <w:u w:val="single"/>
+            <w:lang w:val="en-CA"/>
+          </w:rPr>
+          <w:t>https://stackoverflow.com/questions/5201317/read-the-contents-of-a-file-object</w:t>
+        </w:r>
+      </w:hyperlink>
+    </w:p>
+    <w:p/>
+    <w:p>
+      <w:r>
+        <w:t>- When loop through the text file, the \n shows up as an enter arrow</w:t>
+      </w:r>
+      <w:bookmarkStart w:id="0" w:name="_GoBack"/>
+      <w:bookmarkEnd w:id="0"/>
+    </w:p>
+    <w:p>
+      <w:pPr>
+        <w:rPr>
+          <w:rFonts w:ascii="Times New Roman" w:eastAsia="Times New Roman" w:hAnsi="Times New Roman" w:cs="Times New Roman"/>
+          <w:sz w:val="20"/>
+          <w:szCs w:val="20"/>
+          <w:lang w:val="en-CA"/>
+        </w:rPr>
+      </w:pPr>
+      <w:hyperlink r:id="rId15" w:history="1">
+        <w:r>
+          <w:rPr>
+            <w:rFonts w:ascii="Times New Roman" w:eastAsia="Times New Roman" w:hAnsi="Times New Roman" w:cs="Times New Roman"/>
+            <w:color w:val="0000FF"/>
+            <w:sz w:val="20"/>
+            <w:szCs w:val="20"/>
+            <w:u w:val="single"/>
+            <w:lang w:val="en-CA"/>
+          </w:rPr>
+          <w:t>https://stackoverflow.com/questions/35808205/javascript-replace-from-string</w:t>
+        </w:r>
+      </w:hyperlink>
     </w:p>
     <w:p/>
     <w:sectPr>
@@ -1844,6 +1554,7 @@
   <w:style w:type="character" w:default="1" w:styleId="DefaultParagraphFont">
     <w:name w:val="Default Paragraph Font"/>
     <w:uiPriority w:val="1"/>
+    <w:semiHidden/>
     <w:unhideWhenUsed/>
   </w:style>
   <w:style w:type="table" w:default="1" w:styleId="TableNormal">
@@ -2192,6 +1903,7 @@
   <w:style w:type="character" w:default="1" w:styleId="DefaultParagraphFont">
     <w:name w:val="Default Paragraph Font"/>
     <w:uiPriority w:val="1"/>
+    <w:semiHidden/>
     <w:unhideWhenUsed/>
   </w:style>
   <w:style w:type="table" w:default="1" w:styleId="TableNormal">

</xml_diff>

<commit_message>
All object types are applicable
</commit_message>
<xml_diff>
--- a/NETHACK_PROJECT_JS.docx
+++ b/NETHACK_PROJECT_JS.docx
@@ -74,8 +74,13 @@
         <w:pStyle w:val="Heading2"/>
         <w:spacing w:before="0"/>
       </w:pPr>
-      <w:r>
-        <w:t>DOCUMENT.WRITE()</w:t>
+      <w:proofErr w:type="gramStart"/>
+      <w:r>
+        <w:t>DOCUMENT.WRITE(</w:t>
+      </w:r>
+      <w:proofErr w:type="gramEnd"/>
+      <w:r>
+        <w:t>)</w:t>
       </w:r>
     </w:p>
     <w:p>
@@ -151,7 +156,20 @@
         <w:t xml:space="preserve">- </w:t>
       </w:r>
       <w:r>
-        <w:t>Access with obj.getSymbol()</w:t>
+        <w:t xml:space="preserve">Access with </w:t>
+      </w:r>
+      <w:proofErr w:type="spellStart"/>
+      <w:proofErr w:type="gramStart"/>
+      <w:r>
+        <w:t>obj.getSymbol</w:t>
+      </w:r>
+      <w:proofErr w:type="spellEnd"/>
+      <w:r>
+        <w:t>(</w:t>
+      </w:r>
+      <w:proofErr w:type="gramEnd"/>
+      <w:r>
+        <w:t>)</w:t>
       </w:r>
     </w:p>
     <w:p/>
@@ -161,6 +179,7 @@
           <w:lang w:val="en-CA"/>
         </w:rPr>
       </w:pPr>
+      <w:proofErr w:type="gramStart"/>
       <w:r>
         <w:rPr>
           <w:b/>
@@ -169,6 +188,7 @@
         </w:rPr>
         <w:t>class</w:t>
       </w:r>
+      <w:proofErr w:type="gramEnd"/>
       <w:r>
         <w:rPr>
           <w:lang w:val="en-CA"/>
@@ -202,6 +222,7 @@
         </w:rPr>
         <w:t xml:space="preserve">    </w:t>
       </w:r>
+      <w:proofErr w:type="gramStart"/>
       <w:r>
         <w:rPr>
           <w:b/>
@@ -210,6 +231,7 @@
         </w:rPr>
         <w:t>constructor</w:t>
       </w:r>
+      <w:proofErr w:type="gramEnd"/>
       <w:r>
         <w:rPr>
           <w:lang w:val="en-CA"/>
@@ -227,21 +249,36 @@
         <w:rPr>
           <w:lang w:val="en-CA"/>
         </w:rPr>
-        <w:t xml:space="preserve">        super();</w:t>
-      </w:r>
-    </w:p>
-    <w:p>
-      <w:pPr>
-        <w:rPr>
-          <w:lang w:val="en-CA"/>
-        </w:rPr>
-      </w:pPr>
-      <w:r>
-        <w:rPr>
-          <w:lang w:val="en-CA"/>
-        </w:rPr>
         <w:t xml:space="preserve">        </w:t>
       </w:r>
+      <w:proofErr w:type="gramStart"/>
+      <w:r>
+        <w:rPr>
+          <w:lang w:val="en-CA"/>
+        </w:rPr>
+        <w:t>super</w:t>
+      </w:r>
+      <w:proofErr w:type="gramEnd"/>
+      <w:r>
+        <w:rPr>
+          <w:lang w:val="en-CA"/>
+        </w:rPr>
+        <w:t>();</w:t>
+      </w:r>
+    </w:p>
+    <w:p>
+      <w:pPr>
+        <w:rPr>
+          <w:lang w:val="en-CA"/>
+        </w:rPr>
+      </w:pPr>
+      <w:r>
+        <w:rPr>
+          <w:lang w:val="en-CA"/>
+        </w:rPr>
+        <w:t xml:space="preserve">        </w:t>
+      </w:r>
+      <w:proofErr w:type="gramStart"/>
       <w:r>
         <w:rPr>
           <w:b/>
@@ -250,6 +287,7 @@
         </w:rPr>
         <w:t>let</w:t>
       </w:r>
+      <w:proofErr w:type="gramEnd"/>
       <w:r>
         <w:rPr>
           <w:lang w:val="en-CA"/>
@@ -280,7 +318,23 @@
         <w:rPr>
           <w:lang w:val="en-CA"/>
         </w:rPr>
-        <w:t xml:space="preserve">        this.getSymbol=()</w:t>
+        <w:t xml:space="preserve">        </w:t>
+      </w:r>
+      <w:proofErr w:type="spellStart"/>
+      <w:proofErr w:type="gramStart"/>
+      <w:r>
+        <w:rPr>
+          <w:lang w:val="en-CA"/>
+        </w:rPr>
+        <w:t>this.getSymbol</w:t>
+      </w:r>
+      <w:proofErr w:type="spellEnd"/>
+      <w:proofErr w:type="gramEnd"/>
+      <w:r>
+        <w:rPr>
+          <w:lang w:val="en-CA"/>
+        </w:rPr>
+        <w:t>=()</w:t>
       </w:r>
       <w:r>
         <w:rPr>
@@ -307,7 +361,21 @@
         <w:rPr>
           <w:lang w:val="en-CA"/>
         </w:rPr>
-        <w:t xml:space="preserve">            return _symbol;</w:t>
+        <w:t xml:space="preserve">            </w:t>
+      </w:r>
+      <w:proofErr w:type="gramStart"/>
+      <w:r>
+        <w:rPr>
+          <w:lang w:val="en-CA"/>
+        </w:rPr>
+        <w:t>return</w:t>
+      </w:r>
+      <w:proofErr w:type="gramEnd"/>
+      <w:r>
+        <w:rPr>
+          <w:lang w:val="en-CA"/>
+        </w:rPr>
+        <w:t xml:space="preserve"> _symbol;</w:t>
       </w:r>
     </w:p>
     <w:p>
@@ -396,6 +464,7 @@
           <w:lang w:val="en-CA"/>
         </w:rPr>
       </w:pPr>
+      <w:proofErr w:type="gramStart"/>
       <w:r>
         <w:rPr>
           <w:b/>
@@ -404,6 +473,7 @@
         </w:rPr>
         <w:t>class</w:t>
       </w:r>
+      <w:proofErr w:type="gramEnd"/>
       <w:r>
         <w:rPr>
           <w:lang w:val="en-CA"/>
@@ -423,6 +493,7 @@
         </w:rPr>
         <w:t xml:space="preserve">    </w:t>
       </w:r>
+      <w:proofErr w:type="gramStart"/>
       <w:r>
         <w:rPr>
           <w:b/>
@@ -431,24 +502,55 @@
         </w:rPr>
         <w:t>constructor</w:t>
       </w:r>
-      <w:r>
-        <w:rPr>
-          <w:lang w:val="en-CA"/>
-        </w:rPr>
-        <w:t>(symbol,isPassable){</w:t>
-      </w:r>
-    </w:p>
-    <w:p>
-      <w:pPr>
-        <w:rPr>
-          <w:lang w:val="en-CA"/>
-        </w:rPr>
-      </w:pPr>
-      <w:r>
-        <w:rPr>
-          <w:lang w:val="en-CA"/>
-        </w:rPr>
-        <w:t xml:space="preserve">        this.symbol = symbol; </w:t>
+      <w:proofErr w:type="gramEnd"/>
+      <w:r>
+        <w:rPr>
+          <w:lang w:val="en-CA"/>
+        </w:rPr>
+        <w:t>(</w:t>
+      </w:r>
+      <w:proofErr w:type="spellStart"/>
+      <w:r>
+        <w:rPr>
+          <w:lang w:val="en-CA"/>
+        </w:rPr>
+        <w:t>symbol,isPassable</w:t>
+      </w:r>
+      <w:proofErr w:type="spellEnd"/>
+      <w:r>
+        <w:rPr>
+          <w:lang w:val="en-CA"/>
+        </w:rPr>
+        <w:t>){</w:t>
+      </w:r>
+    </w:p>
+    <w:p>
+      <w:pPr>
+        <w:rPr>
+          <w:lang w:val="en-CA"/>
+        </w:rPr>
+      </w:pPr>
+      <w:r>
+        <w:rPr>
+          <w:lang w:val="en-CA"/>
+        </w:rPr>
+        <w:t xml:space="preserve">        </w:t>
+      </w:r>
+      <w:proofErr w:type="spellStart"/>
+      <w:proofErr w:type="gramStart"/>
+      <w:r>
+        <w:rPr>
+          <w:lang w:val="en-CA"/>
+        </w:rPr>
+        <w:t>this.symbol</w:t>
+      </w:r>
+      <w:proofErr w:type="spellEnd"/>
+      <w:proofErr w:type="gramEnd"/>
+      <w:r>
+        <w:rPr>
+          <w:lang w:val="en-CA"/>
+        </w:rPr>
+        <w:t xml:space="preserve"> = symbol; </w:t>
       </w:r>
       <w:r>
         <w:rPr>
@@ -469,28 +571,92 @@
         <w:rPr>
           <w:lang w:val="en-CA"/>
         </w:rPr>
-        <w:t xml:space="preserve">        this.isPassable = isPassable; </w:t>
-      </w:r>
-      <w:r>
-        <w:rPr>
-          <w:i/>
-          <w:iCs/>
-          <w:lang w:val="en-CA"/>
-        </w:rPr>
-        <w:t>// This will determin if can pass this tile</w:t>
-      </w:r>
-    </w:p>
-    <w:p>
-      <w:pPr>
-        <w:rPr>
-          <w:lang w:val="en-CA"/>
-        </w:rPr>
-      </w:pPr>
-      <w:r>
-        <w:rPr>
-          <w:lang w:val="en-CA"/>
-        </w:rPr>
-        <w:t xml:space="preserve">        this.getSymbol = () </w:t>
+        <w:t xml:space="preserve">        </w:t>
+      </w:r>
+      <w:proofErr w:type="spellStart"/>
+      <w:proofErr w:type="gramStart"/>
+      <w:r>
+        <w:rPr>
+          <w:lang w:val="en-CA"/>
+        </w:rPr>
+        <w:t>this.isPassable</w:t>
+      </w:r>
+      <w:proofErr w:type="spellEnd"/>
+      <w:proofErr w:type="gramEnd"/>
+      <w:r>
+        <w:rPr>
+          <w:lang w:val="en-CA"/>
+        </w:rPr>
+        <w:t xml:space="preserve"> = </w:t>
+      </w:r>
+      <w:proofErr w:type="spellStart"/>
+      <w:r>
+        <w:rPr>
+          <w:lang w:val="en-CA"/>
+        </w:rPr>
+        <w:t>isPassable</w:t>
+      </w:r>
+      <w:proofErr w:type="spellEnd"/>
+      <w:r>
+        <w:rPr>
+          <w:lang w:val="en-CA"/>
+        </w:rPr>
+        <w:t xml:space="preserve">; </w:t>
+      </w:r>
+      <w:r>
+        <w:rPr>
+          <w:i/>
+          <w:iCs/>
+          <w:lang w:val="en-CA"/>
+        </w:rPr>
+        <w:t xml:space="preserve">// This will </w:t>
+      </w:r>
+      <w:proofErr w:type="spellStart"/>
+      <w:r>
+        <w:rPr>
+          <w:i/>
+          <w:iCs/>
+          <w:lang w:val="en-CA"/>
+        </w:rPr>
+        <w:t>determin</w:t>
+      </w:r>
+      <w:proofErr w:type="spellEnd"/>
+      <w:r>
+        <w:rPr>
+          <w:i/>
+          <w:iCs/>
+          <w:lang w:val="en-CA"/>
+        </w:rPr>
+        <w:t xml:space="preserve"> if can pass this tile</w:t>
+      </w:r>
+    </w:p>
+    <w:p>
+      <w:pPr>
+        <w:rPr>
+          <w:lang w:val="en-CA"/>
+        </w:rPr>
+      </w:pPr>
+      <w:r>
+        <w:rPr>
+          <w:lang w:val="en-CA"/>
+        </w:rPr>
+        <w:t xml:space="preserve">        </w:t>
+      </w:r>
+      <w:proofErr w:type="spellStart"/>
+      <w:proofErr w:type="gramStart"/>
+      <w:r>
+        <w:rPr>
+          <w:lang w:val="en-CA"/>
+        </w:rPr>
+        <w:t>this.getSymbol</w:t>
+      </w:r>
+      <w:proofErr w:type="spellEnd"/>
+      <w:proofErr w:type="gramEnd"/>
+      <w:r>
+        <w:rPr>
+          <w:lang w:val="en-CA"/>
+        </w:rPr>
+        <w:t xml:space="preserve"> = () </w:t>
       </w:r>
       <w:r>
         <w:rPr>
@@ -538,7 +704,35 @@
         <w:rPr>
           <w:lang w:val="en-CA"/>
         </w:rPr>
-        <w:t xml:space="preserve">            return this.symbol;</w:t>
+        <w:t xml:space="preserve">            </w:t>
+      </w:r>
+      <w:proofErr w:type="gramStart"/>
+      <w:r>
+        <w:rPr>
+          <w:lang w:val="en-CA"/>
+        </w:rPr>
+        <w:t>return</w:t>
+      </w:r>
+      <w:proofErr w:type="gramEnd"/>
+      <w:r>
+        <w:rPr>
+          <w:lang w:val="en-CA"/>
+        </w:rPr>
+        <w:t xml:space="preserve"> </w:t>
+      </w:r>
+      <w:proofErr w:type="spellStart"/>
+      <w:r>
+        <w:rPr>
+          <w:lang w:val="en-CA"/>
+        </w:rPr>
+        <w:t>this.symbol</w:t>
+      </w:r>
+      <w:proofErr w:type="spellEnd"/>
+      <w:r>
+        <w:rPr>
+          <w:lang w:val="en-CA"/>
+        </w:rPr>
+        <w:t>;</w:t>
       </w:r>
     </w:p>
     <w:p>
@@ -564,7 +758,35 @@
         <w:rPr>
           <w:lang w:val="en-CA"/>
         </w:rPr>
-        <w:t xml:space="preserve">        if (new.target === Tile) {</w:t>
+        <w:t xml:space="preserve">        </w:t>
+      </w:r>
+      <w:proofErr w:type="gramStart"/>
+      <w:r>
+        <w:rPr>
+          <w:lang w:val="en-CA"/>
+        </w:rPr>
+        <w:t>if</w:t>
+      </w:r>
+      <w:proofErr w:type="gramEnd"/>
+      <w:r>
+        <w:rPr>
+          <w:lang w:val="en-CA"/>
+        </w:rPr>
+        <w:t xml:space="preserve"> (</w:t>
+      </w:r>
+      <w:proofErr w:type="spellStart"/>
+      <w:r>
+        <w:rPr>
+          <w:lang w:val="en-CA"/>
+        </w:rPr>
+        <w:t>new.target</w:t>
+      </w:r>
+      <w:proofErr w:type="spellEnd"/>
+      <w:r>
+        <w:rPr>
+          <w:lang w:val="en-CA"/>
+        </w:rPr>
+        <w:t xml:space="preserve"> === Tile) {</w:t>
       </w:r>
     </w:p>
     <w:p>
@@ -598,7 +820,35 @@
         <w:rPr>
           <w:lang w:val="en-CA"/>
         </w:rPr>
-        <w:t xml:space="preserve">            throw new TypeError("Cannot construct Abstract instances directly");</w:t>
+        <w:t xml:space="preserve">            </w:t>
+      </w:r>
+      <w:proofErr w:type="gramStart"/>
+      <w:r>
+        <w:rPr>
+          <w:lang w:val="en-CA"/>
+        </w:rPr>
+        <w:t>throw</w:t>
+      </w:r>
+      <w:proofErr w:type="gramEnd"/>
+      <w:r>
+        <w:rPr>
+          <w:lang w:val="en-CA"/>
+        </w:rPr>
+        <w:t xml:space="preserve"> new </w:t>
+      </w:r>
+      <w:proofErr w:type="spellStart"/>
+      <w:r>
+        <w:rPr>
+          <w:lang w:val="en-CA"/>
+        </w:rPr>
+        <w:t>TypeError</w:t>
+      </w:r>
+      <w:proofErr w:type="spellEnd"/>
+      <w:r>
+        <w:rPr>
+          <w:lang w:val="en-CA"/>
+        </w:rPr>
+        <w:t>("Cannot construct Abstract instances directly");</w:t>
       </w:r>
     </w:p>
     <w:p>
@@ -653,6 +903,7 @@
           <w:lang w:val="en-CA"/>
         </w:rPr>
       </w:pPr>
+      <w:proofErr w:type="gramStart"/>
       <w:r>
         <w:rPr>
           <w:b/>
@@ -661,6 +912,7 @@
         </w:rPr>
         <w:t>class</w:t>
       </w:r>
+      <w:proofErr w:type="gramEnd"/>
       <w:r>
         <w:rPr>
           <w:lang w:val="en-CA"/>
@@ -694,6 +946,7 @@
         </w:rPr>
         <w:t xml:space="preserve">    </w:t>
       </w:r>
+      <w:proofErr w:type="gramStart"/>
       <w:r>
         <w:rPr>
           <w:b/>
@@ -702,24 +955,67 @@
         </w:rPr>
         <w:t>constructor</w:t>
       </w:r>
-      <w:r>
-        <w:rPr>
-          <w:lang w:val="en-CA"/>
-        </w:rPr>
-        <w:t>(symbol,isPassable){</w:t>
-      </w:r>
-    </w:p>
-    <w:p>
-      <w:pPr>
-        <w:rPr>
-          <w:lang w:val="en-CA"/>
-        </w:rPr>
-      </w:pPr>
-      <w:r>
-        <w:rPr>
-          <w:lang w:val="en-CA"/>
-        </w:rPr>
-        <w:t xml:space="preserve">        super(symbol, isPassable); </w:t>
+      <w:proofErr w:type="gramEnd"/>
+      <w:r>
+        <w:rPr>
+          <w:lang w:val="en-CA"/>
+        </w:rPr>
+        <w:t>(</w:t>
+      </w:r>
+      <w:proofErr w:type="spellStart"/>
+      <w:r>
+        <w:rPr>
+          <w:lang w:val="en-CA"/>
+        </w:rPr>
+        <w:t>symbol,isPassable</w:t>
+      </w:r>
+      <w:proofErr w:type="spellEnd"/>
+      <w:r>
+        <w:rPr>
+          <w:lang w:val="en-CA"/>
+        </w:rPr>
+        <w:t>){</w:t>
+      </w:r>
+    </w:p>
+    <w:p>
+      <w:pPr>
+        <w:rPr>
+          <w:lang w:val="en-CA"/>
+        </w:rPr>
+      </w:pPr>
+      <w:r>
+        <w:rPr>
+          <w:lang w:val="en-CA"/>
+        </w:rPr>
+        <w:t xml:space="preserve">        </w:t>
+      </w:r>
+      <w:proofErr w:type="gramStart"/>
+      <w:r>
+        <w:rPr>
+          <w:lang w:val="en-CA"/>
+        </w:rPr>
+        <w:t>super</w:t>
+      </w:r>
+      <w:proofErr w:type="gramEnd"/>
+      <w:r>
+        <w:rPr>
+          <w:lang w:val="en-CA"/>
+        </w:rPr>
+        <w:t xml:space="preserve">(symbol, </w:t>
+      </w:r>
+      <w:proofErr w:type="spellStart"/>
+      <w:r>
+        <w:rPr>
+          <w:lang w:val="en-CA"/>
+        </w:rPr>
+        <w:t>isPassable</w:t>
+      </w:r>
+      <w:proofErr w:type="spellEnd"/>
+      <w:r>
+        <w:rPr>
+          <w:lang w:val="en-CA"/>
+        </w:rPr>
+        <w:t xml:space="preserve">); </w:t>
       </w:r>
       <w:r>
         <w:rPr>
@@ -845,7 +1141,23 @@
     </w:p>
     <w:p>
       <w:r>
-        <w:t>- Where a class can contain a type of another class, but isnt a is-a or a like-a relationship</w:t>
+        <w:t xml:space="preserve">- Where a class can contain a type of another class, but </w:t>
+      </w:r>
+      <w:proofErr w:type="spellStart"/>
+      <w:r>
+        <w:t>isnt</w:t>
+      </w:r>
+      <w:proofErr w:type="spellEnd"/>
+      <w:r>
+        <w:t xml:space="preserve"> </w:t>
+      </w:r>
+      <w:proofErr w:type="gramStart"/>
+      <w:r>
+        <w:t>a</w:t>
+      </w:r>
+      <w:proofErr w:type="gramEnd"/>
+      <w:r>
+        <w:t xml:space="preserve"> is-a or a like-a relationship</w:t>
       </w:r>
     </w:p>
     <w:p/>
@@ -870,11 +1182,21 @@
           <w:lang w:val="en-CA"/>
         </w:rPr>
       </w:pPr>
-      <w:r>
-        <w:rPr>
-          <w:lang w:val="en-CA"/>
-        </w:rPr>
-        <w:t xml:space="preserve">module.exports = </w:t>
+      <w:proofErr w:type="spellStart"/>
+      <w:proofErr w:type="gramStart"/>
+      <w:r>
+        <w:rPr>
+          <w:lang w:val="en-CA"/>
+        </w:rPr>
+        <w:t>module.exports</w:t>
+      </w:r>
+      <w:proofErr w:type="spellEnd"/>
+      <w:proofErr w:type="gramEnd"/>
+      <w:r>
+        <w:rPr>
+          <w:lang w:val="en-CA"/>
+        </w:rPr>
+        <w:t xml:space="preserve"> = </w:t>
       </w:r>
       <w:r>
         <w:rPr>
@@ -930,6 +1252,8 @@
           <w:lang w:val="en-CA"/>
         </w:rPr>
       </w:pPr>
+      <w:proofErr w:type="spellStart"/>
+      <w:proofErr w:type="gramStart"/>
       <w:r>
         <w:rPr>
           <w:b/>
@@ -938,6 +1262,8 @@
         </w:rPr>
         <w:t>var</w:t>
       </w:r>
+      <w:proofErr w:type="spellEnd"/>
+      <w:proofErr w:type="gramEnd"/>
       <w:r>
         <w:rPr>
           <w:lang w:val="en-CA"/>
@@ -1001,20 +1327,52 @@
         <w:rPr>
           <w:lang w:val="en-CA"/>
         </w:rPr>
-        <w:t xml:space="preserve">    doAttack(){</w:t>
-      </w:r>
-    </w:p>
-    <w:p>
-      <w:pPr>
-        <w:rPr>
-          <w:lang w:val="en-CA"/>
-        </w:rPr>
-      </w:pPr>
-      <w:r>
-        <w:rPr>
-          <w:lang w:val="en-CA"/>
-        </w:rPr>
-        <w:t xml:space="preserve">        super.doAttack();</w:t>
+        <w:t xml:space="preserve">    </w:t>
+      </w:r>
+      <w:proofErr w:type="spellStart"/>
+      <w:proofErr w:type="gramStart"/>
+      <w:r>
+        <w:rPr>
+          <w:lang w:val="en-CA"/>
+        </w:rPr>
+        <w:t>doAttack</w:t>
+      </w:r>
+      <w:proofErr w:type="spellEnd"/>
+      <w:proofErr w:type="gramEnd"/>
+      <w:r>
+        <w:rPr>
+          <w:lang w:val="en-CA"/>
+        </w:rPr>
+        <w:t>(){</w:t>
+      </w:r>
+    </w:p>
+    <w:p>
+      <w:pPr>
+        <w:rPr>
+          <w:lang w:val="en-CA"/>
+        </w:rPr>
+      </w:pPr>
+      <w:r>
+        <w:rPr>
+          <w:lang w:val="en-CA"/>
+        </w:rPr>
+        <w:t xml:space="preserve">        </w:t>
+      </w:r>
+      <w:proofErr w:type="spellStart"/>
+      <w:proofErr w:type="gramStart"/>
+      <w:r>
+        <w:rPr>
+          <w:lang w:val="en-CA"/>
+        </w:rPr>
+        <w:t>super.doAttack</w:t>
+      </w:r>
+      <w:proofErr w:type="spellEnd"/>
+      <w:proofErr w:type="gramEnd"/>
+      <w:r>
+        <w:rPr>
+          <w:lang w:val="en-CA"/>
+        </w:rPr>
+        <w:t>();</w:t>
       </w:r>
     </w:p>
     <w:p>
@@ -1086,20 +1444,104 @@
         <w:rPr>
           <w:lang w:val="en-CA"/>
         </w:rPr>
-        <w:t xml:space="preserve">                if(val.getContent() instanceof Item){</w:t>
-      </w:r>
-    </w:p>
-    <w:p>
-      <w:pPr>
-        <w:rPr>
-          <w:lang w:val="en-CA"/>
-        </w:rPr>
-      </w:pPr>
-      <w:r>
-        <w:rPr>
-          <w:lang w:val="en-CA"/>
-        </w:rPr>
-        <w:t xml:space="preserve">                    console.log("hit " + val.getContent().getEffect());</w:t>
+        <w:t xml:space="preserve">                </w:t>
+      </w:r>
+      <w:proofErr w:type="gramStart"/>
+      <w:r>
+        <w:rPr>
+          <w:lang w:val="en-CA"/>
+        </w:rPr>
+        <w:t>if</w:t>
+      </w:r>
+      <w:proofErr w:type="gramEnd"/>
+      <w:r>
+        <w:rPr>
+          <w:lang w:val="en-CA"/>
+        </w:rPr>
+        <w:t>(</w:t>
+      </w:r>
+      <w:proofErr w:type="spellStart"/>
+      <w:r>
+        <w:rPr>
+          <w:lang w:val="en-CA"/>
+        </w:rPr>
+        <w:t>val.getContent</w:t>
+      </w:r>
+      <w:proofErr w:type="spellEnd"/>
+      <w:r>
+        <w:rPr>
+          <w:lang w:val="en-CA"/>
+        </w:rPr>
+        <w:t xml:space="preserve">() </w:t>
+      </w:r>
+      <w:proofErr w:type="spellStart"/>
+      <w:r>
+        <w:rPr>
+          <w:lang w:val="en-CA"/>
+        </w:rPr>
+        <w:t>instanceof</w:t>
+      </w:r>
+      <w:proofErr w:type="spellEnd"/>
+      <w:r>
+        <w:rPr>
+          <w:lang w:val="en-CA"/>
+        </w:rPr>
+        <w:t xml:space="preserve"> Item){</w:t>
+      </w:r>
+    </w:p>
+    <w:p>
+      <w:pPr>
+        <w:rPr>
+          <w:lang w:val="en-CA"/>
+        </w:rPr>
+      </w:pPr>
+      <w:r>
+        <w:rPr>
+          <w:lang w:val="en-CA"/>
+        </w:rPr>
+        <w:t xml:space="preserve">                    </w:t>
+      </w:r>
+      <w:proofErr w:type="gramStart"/>
+      <w:r>
+        <w:rPr>
+          <w:lang w:val="en-CA"/>
+        </w:rPr>
+        <w:t>console.log</w:t>
+      </w:r>
+      <w:proofErr w:type="gramEnd"/>
+      <w:r>
+        <w:rPr>
+          <w:lang w:val="en-CA"/>
+        </w:rPr>
+        <w:t xml:space="preserve">("hit " + </w:t>
+      </w:r>
+      <w:proofErr w:type="spellStart"/>
+      <w:r>
+        <w:rPr>
+          <w:lang w:val="en-CA"/>
+        </w:rPr>
+        <w:t>val.getContent</w:t>
+      </w:r>
+      <w:proofErr w:type="spellEnd"/>
+      <w:r>
+        <w:rPr>
+          <w:lang w:val="en-CA"/>
+        </w:rPr>
+        <w:t>().</w:t>
+      </w:r>
+      <w:proofErr w:type="spellStart"/>
+      <w:r>
+        <w:rPr>
+          <w:lang w:val="en-CA"/>
+        </w:rPr>
+        <w:t>getEffect</w:t>
+      </w:r>
+      <w:proofErr w:type="spellEnd"/>
+      <w:r>
+        <w:rPr>
+          <w:lang w:val="en-CA"/>
+        </w:rPr>
+        <w:t>());</w:t>
       </w:r>
     </w:p>
     <w:p>
@@ -1193,8 +1635,31 @@
       </w:r>
     </w:p>
     <w:p>
-      <w:r>
-        <w:t>var file = document.getElementById('fileItem').files[0];</w:t>
+      <w:proofErr w:type="spellStart"/>
+      <w:proofErr w:type="gramStart"/>
+      <w:r>
+        <w:t>var</w:t>
+      </w:r>
+      <w:proofErr w:type="spellEnd"/>
+      <w:proofErr w:type="gramEnd"/>
+      <w:r>
+        <w:t xml:space="preserve"> file = </w:t>
+      </w:r>
+      <w:proofErr w:type="spellStart"/>
+      <w:r>
+        <w:t>document.getElementById</w:t>
+      </w:r>
+      <w:proofErr w:type="spellEnd"/>
+      <w:r>
+        <w:t>('</w:t>
+      </w:r>
+      <w:proofErr w:type="spellStart"/>
+      <w:r>
+        <w:t>fileItem</w:t>
+      </w:r>
+      <w:proofErr w:type="spellEnd"/>
+      <w:r>
+        <w:t>').files[0];</w:t>
       </w:r>
     </w:p>
     <w:p>
@@ -1265,8 +1730,6 @@
       <w:r>
         <w:t>- When loop through the text file, the \n shows up as an enter arrow</w:t>
       </w:r>
-      <w:bookmarkStart w:id="0" w:name="_GoBack"/>
-      <w:bookmarkEnd w:id="0"/>
     </w:p>
     <w:p>
       <w:pPr>
@@ -1292,6 +1755,2694 @@
       </w:hyperlink>
     </w:p>
     <w:p/>
+    <w:p>
+      <w:pPr>
+        <w:rPr>
+          <w:lang w:val="en-CA"/>
+        </w:rPr>
+      </w:pPr>
+      <w:proofErr w:type="gramStart"/>
+      <w:r>
+        <w:rPr>
+          <w:i/>
+          <w:iCs/>
+          <w:lang w:val="en-CA"/>
+        </w:rPr>
+        <w:t>class</w:t>
+      </w:r>
+      <w:proofErr w:type="gramEnd"/>
+      <w:r>
+        <w:rPr>
+          <w:lang w:val="en-CA"/>
+        </w:rPr>
+        <w:t xml:space="preserve"> </w:t>
+      </w:r>
+      <w:proofErr w:type="spellStart"/>
+      <w:r>
+        <w:rPr>
+          <w:lang w:val="en-CA"/>
+        </w:rPr>
+        <w:t>Gameboard</w:t>
+      </w:r>
+      <w:proofErr w:type="spellEnd"/>
+      <w:r>
+        <w:rPr>
+          <w:lang w:val="en-CA"/>
+        </w:rPr>
+        <w:t>{</w:t>
+      </w:r>
+    </w:p>
+    <w:p>
+      <w:pPr>
+        <w:rPr>
+          <w:lang w:val="en-CA"/>
+        </w:rPr>
+      </w:pPr>
+      <w:r>
+        <w:rPr>
+          <w:lang w:val="en-CA"/>
+        </w:rPr>
+        <w:t xml:space="preserve">    </w:t>
+      </w:r>
+      <w:proofErr w:type="gramStart"/>
+      <w:r>
+        <w:rPr>
+          <w:i/>
+          <w:iCs/>
+          <w:lang w:val="en-CA"/>
+        </w:rPr>
+        <w:t>constructor</w:t>
+      </w:r>
+      <w:proofErr w:type="gramEnd"/>
+      <w:r>
+        <w:rPr>
+          <w:lang w:val="en-CA"/>
+        </w:rPr>
+        <w:t>(file){</w:t>
+      </w:r>
+    </w:p>
+    <w:p>
+      <w:pPr>
+        <w:rPr>
+          <w:lang w:val="en-CA"/>
+        </w:rPr>
+      </w:pPr>
+      <w:r>
+        <w:rPr>
+          <w:lang w:val="en-CA"/>
+        </w:rPr>
+        <w:t xml:space="preserve">        </w:t>
+      </w:r>
+      <w:r>
+        <w:rPr>
+          <w:i/>
+          <w:iCs/>
+          <w:lang w:val="en-CA"/>
+        </w:rPr>
+        <w:t>// Takes filename as string</w:t>
+      </w:r>
+    </w:p>
+    <w:p>
+      <w:pPr>
+        <w:rPr>
+          <w:lang w:val="en-CA"/>
+        </w:rPr>
+      </w:pPr>
+      <w:r>
+        <w:rPr>
+          <w:lang w:val="en-CA"/>
+        </w:rPr>
+        <w:t xml:space="preserve">        </w:t>
+      </w:r>
+      <w:proofErr w:type="spellStart"/>
+      <w:proofErr w:type="gramStart"/>
+      <w:r>
+        <w:rPr>
+          <w:i/>
+          <w:iCs/>
+          <w:lang w:val="en-CA"/>
+        </w:rPr>
+        <w:t>this</w:t>
+      </w:r>
+      <w:r>
+        <w:rPr>
+          <w:lang w:val="en-CA"/>
+        </w:rPr>
+        <w:t>.</w:t>
+      </w:r>
+      <w:r>
+        <w:rPr>
+          <w:i/>
+          <w:iCs/>
+          <w:lang w:val="en-CA"/>
+        </w:rPr>
+        <w:t>file</w:t>
+      </w:r>
+      <w:proofErr w:type="spellEnd"/>
+      <w:proofErr w:type="gramEnd"/>
+      <w:r>
+        <w:rPr>
+          <w:lang w:val="en-CA"/>
+        </w:rPr>
+        <w:t xml:space="preserve"> </w:t>
+      </w:r>
+      <w:r>
+        <w:rPr>
+          <w:i/>
+          <w:iCs/>
+          <w:lang w:val="en-CA"/>
+        </w:rPr>
+        <w:t>=</w:t>
+      </w:r>
+      <w:r>
+        <w:rPr>
+          <w:lang w:val="en-CA"/>
+        </w:rPr>
+        <w:t xml:space="preserve"> file; </w:t>
+      </w:r>
+      <w:r>
+        <w:rPr>
+          <w:i/>
+          <w:iCs/>
+          <w:lang w:val="en-CA"/>
+        </w:rPr>
+        <w:t>// 2D array of Tiles</w:t>
+      </w:r>
+    </w:p>
+    <w:p>
+      <w:pPr>
+        <w:rPr>
+          <w:lang w:val="en-CA"/>
+        </w:rPr>
+      </w:pPr>
+      <w:r>
+        <w:rPr>
+          <w:lang w:val="en-CA"/>
+        </w:rPr>
+        <w:t xml:space="preserve">        </w:t>
+      </w:r>
+      <w:proofErr w:type="spellStart"/>
+      <w:proofErr w:type="gramStart"/>
+      <w:r>
+        <w:rPr>
+          <w:i/>
+          <w:iCs/>
+          <w:lang w:val="en-CA"/>
+        </w:rPr>
+        <w:t>this</w:t>
+      </w:r>
+      <w:r>
+        <w:rPr>
+          <w:lang w:val="en-CA"/>
+        </w:rPr>
+        <w:t>.</w:t>
+      </w:r>
+      <w:r>
+        <w:rPr>
+          <w:i/>
+          <w:iCs/>
+          <w:lang w:val="en-CA"/>
+        </w:rPr>
+        <w:t>board</w:t>
+      </w:r>
+      <w:proofErr w:type="spellEnd"/>
+      <w:proofErr w:type="gramEnd"/>
+      <w:r>
+        <w:rPr>
+          <w:lang w:val="en-CA"/>
+        </w:rPr>
+        <w:t>;</w:t>
+      </w:r>
+    </w:p>
+    <w:p>
+      <w:pPr>
+        <w:rPr>
+          <w:lang w:val="en-CA"/>
+        </w:rPr>
+      </w:pPr>
+    </w:p>
+    <w:p>
+      <w:pPr>
+        <w:rPr>
+          <w:lang w:val="en-CA"/>
+        </w:rPr>
+      </w:pPr>
+      <w:r>
+        <w:rPr>
+          <w:lang w:val="en-CA"/>
+        </w:rPr>
+        <w:t xml:space="preserve">    }</w:t>
+      </w:r>
+    </w:p>
+    <w:p>
+      <w:pPr>
+        <w:rPr>
+          <w:lang w:val="en-CA"/>
+        </w:rPr>
+      </w:pPr>
+    </w:p>
+    <w:p>
+      <w:pPr>
+        <w:rPr>
+          <w:lang w:val="en-CA"/>
+        </w:rPr>
+      </w:pPr>
+      <w:r>
+        <w:rPr>
+          <w:lang w:val="en-CA"/>
+        </w:rPr>
+        <w:t xml:space="preserve">    </w:t>
+      </w:r>
+      <w:proofErr w:type="spellStart"/>
+      <w:proofErr w:type="gramStart"/>
+      <w:r>
+        <w:rPr>
+          <w:i/>
+          <w:iCs/>
+          <w:lang w:val="en-CA"/>
+        </w:rPr>
+        <w:t>toString</w:t>
+      </w:r>
+      <w:proofErr w:type="spellEnd"/>
+      <w:proofErr w:type="gramEnd"/>
+      <w:r>
+        <w:rPr>
+          <w:i/>
+          <w:iCs/>
+          <w:lang w:val="en-CA"/>
+        </w:rPr>
+        <w:t>=</w:t>
+      </w:r>
+      <w:r>
+        <w:rPr>
+          <w:lang w:val="en-CA"/>
+        </w:rPr>
+        <w:t>()</w:t>
+      </w:r>
+      <w:r>
+        <w:rPr>
+          <w:i/>
+          <w:iCs/>
+          <w:lang w:val="en-CA"/>
+        </w:rPr>
+        <w:t>=&gt;</w:t>
+      </w:r>
+      <w:r>
+        <w:rPr>
+          <w:lang w:val="en-CA"/>
+        </w:rPr>
+        <w:t>{</w:t>
+      </w:r>
+    </w:p>
+    <w:p>
+      <w:pPr>
+        <w:rPr>
+          <w:lang w:val="en-CA"/>
+        </w:rPr>
+      </w:pPr>
+      <w:r>
+        <w:rPr>
+          <w:lang w:val="en-CA"/>
+        </w:rPr>
+        <w:t xml:space="preserve">        </w:t>
+      </w:r>
+      <w:proofErr w:type="gramStart"/>
+      <w:r>
+        <w:rPr>
+          <w:i/>
+          <w:iCs/>
+          <w:lang w:val="en-CA"/>
+        </w:rPr>
+        <w:t>let</w:t>
+      </w:r>
+      <w:proofErr w:type="gramEnd"/>
+      <w:r>
+        <w:rPr>
+          <w:i/>
+          <w:iCs/>
+          <w:lang w:val="en-CA"/>
+        </w:rPr>
+        <w:t xml:space="preserve"> </w:t>
+      </w:r>
+      <w:proofErr w:type="spellStart"/>
+      <w:r>
+        <w:rPr>
+          <w:lang w:val="en-CA"/>
+        </w:rPr>
+        <w:t>boardContent</w:t>
+      </w:r>
+      <w:proofErr w:type="spellEnd"/>
+      <w:r>
+        <w:rPr>
+          <w:i/>
+          <w:iCs/>
+          <w:lang w:val="en-CA"/>
+        </w:rPr>
+        <w:t xml:space="preserve"> = {</w:t>
+      </w:r>
+    </w:p>
+    <w:p>
+      <w:pPr>
+        <w:rPr>
+          <w:lang w:val="en-CA"/>
+        </w:rPr>
+      </w:pPr>
+      <w:r>
+        <w:rPr>
+          <w:i/>
+          <w:iCs/>
+          <w:lang w:val="en-CA"/>
+        </w:rPr>
+        <w:t xml:space="preserve">            </w:t>
+      </w:r>
+      <w:r>
+        <w:rPr>
+          <w:lang w:val="en-CA"/>
+        </w:rPr>
+        <w:t>'#'</w:t>
+      </w:r>
+      <w:r>
+        <w:rPr>
+          <w:i/>
+          <w:iCs/>
+          <w:lang w:val="en-CA"/>
+        </w:rPr>
+        <w:t xml:space="preserve">: </w:t>
+      </w:r>
+      <w:proofErr w:type="gramStart"/>
+      <w:r>
+        <w:rPr>
+          <w:i/>
+          <w:iCs/>
+          <w:lang w:val="en-CA"/>
+        </w:rPr>
+        <w:t>new</w:t>
+      </w:r>
+      <w:proofErr w:type="gramEnd"/>
+      <w:r>
+        <w:rPr>
+          <w:i/>
+          <w:iCs/>
+          <w:lang w:val="en-CA"/>
+        </w:rPr>
+        <w:t xml:space="preserve"> Wall(),</w:t>
+      </w:r>
+    </w:p>
+    <w:p>
+      <w:pPr>
+        <w:rPr>
+          <w:lang w:val="en-CA"/>
+        </w:rPr>
+      </w:pPr>
+      <w:r>
+        <w:rPr>
+          <w:i/>
+          <w:iCs/>
+          <w:lang w:val="en-CA"/>
+        </w:rPr>
+        <w:t xml:space="preserve">            </w:t>
+      </w:r>
+      <w:r>
+        <w:rPr>
+          <w:lang w:val="en-CA"/>
+        </w:rPr>
+        <w:t>'.'</w:t>
+      </w:r>
+      <w:r>
+        <w:rPr>
+          <w:i/>
+          <w:iCs/>
+          <w:lang w:val="en-CA"/>
+        </w:rPr>
+        <w:t xml:space="preserve">: </w:t>
+      </w:r>
+      <w:proofErr w:type="gramStart"/>
+      <w:r>
+        <w:rPr>
+          <w:i/>
+          <w:iCs/>
+          <w:lang w:val="en-CA"/>
+        </w:rPr>
+        <w:t>new</w:t>
+      </w:r>
+      <w:proofErr w:type="gramEnd"/>
+      <w:r>
+        <w:rPr>
+          <w:i/>
+          <w:iCs/>
+          <w:lang w:val="en-CA"/>
+        </w:rPr>
+        <w:t xml:space="preserve"> </w:t>
+      </w:r>
+      <w:proofErr w:type="spellStart"/>
+      <w:r>
+        <w:rPr>
+          <w:i/>
+          <w:iCs/>
+          <w:lang w:val="en-CA"/>
+        </w:rPr>
+        <w:t>OpenTile</w:t>
+      </w:r>
+      <w:proofErr w:type="spellEnd"/>
+      <w:r>
+        <w:rPr>
+          <w:i/>
+          <w:iCs/>
+          <w:lang w:val="en-CA"/>
+        </w:rPr>
+        <w:t>()</w:t>
+      </w:r>
+    </w:p>
+    <w:p>
+      <w:pPr>
+        <w:rPr>
+          <w:lang w:val="en-CA"/>
+        </w:rPr>
+      </w:pPr>
+      <w:r>
+        <w:rPr>
+          <w:i/>
+          <w:iCs/>
+          <w:lang w:val="en-CA"/>
+        </w:rPr>
+        <w:t xml:space="preserve">        }</w:t>
+      </w:r>
+    </w:p>
+    <w:p>
+      <w:pPr>
+        <w:rPr>
+          <w:lang w:val="en-CA"/>
+        </w:rPr>
+      </w:pPr>
+      <w:r>
+        <w:rPr>
+          <w:lang w:val="en-CA"/>
+        </w:rPr>
+        <w:t xml:space="preserve">        </w:t>
+      </w:r>
+      <w:proofErr w:type="spellStart"/>
+      <w:proofErr w:type="gramStart"/>
+      <w:r>
+        <w:rPr>
+          <w:i/>
+          <w:iCs/>
+          <w:lang w:val="en-CA"/>
+        </w:rPr>
+        <w:t>var</w:t>
+      </w:r>
+      <w:proofErr w:type="spellEnd"/>
+      <w:proofErr w:type="gramEnd"/>
+      <w:r>
+        <w:rPr>
+          <w:i/>
+          <w:iCs/>
+          <w:lang w:val="en-CA"/>
+        </w:rPr>
+        <w:t xml:space="preserve"> </w:t>
+      </w:r>
+      <w:r>
+        <w:rPr>
+          <w:lang w:val="en-CA"/>
+        </w:rPr>
+        <w:t>reader</w:t>
+      </w:r>
+      <w:r>
+        <w:rPr>
+          <w:i/>
+          <w:iCs/>
+          <w:lang w:val="en-CA"/>
+        </w:rPr>
+        <w:t xml:space="preserve"> = new </w:t>
+      </w:r>
+      <w:proofErr w:type="spellStart"/>
+      <w:r>
+        <w:rPr>
+          <w:i/>
+          <w:iCs/>
+          <w:lang w:val="en-CA"/>
+        </w:rPr>
+        <w:t>FileReader</w:t>
+      </w:r>
+      <w:proofErr w:type="spellEnd"/>
+      <w:r>
+        <w:rPr>
+          <w:i/>
+          <w:iCs/>
+          <w:lang w:val="en-CA"/>
+        </w:rPr>
+        <w:t>()</w:t>
+      </w:r>
+      <w:r>
+        <w:rPr>
+          <w:lang w:val="en-CA"/>
+        </w:rPr>
+        <w:t>;</w:t>
+      </w:r>
+    </w:p>
+    <w:p>
+      <w:pPr>
+        <w:rPr>
+          <w:lang w:val="en-CA"/>
+        </w:rPr>
+      </w:pPr>
+    </w:p>
+    <w:p>
+      <w:pPr>
+        <w:rPr>
+          <w:lang w:val="en-CA"/>
+        </w:rPr>
+      </w:pPr>
+      <w:r>
+        <w:rPr>
+          <w:lang w:val="en-CA"/>
+        </w:rPr>
+        <w:t xml:space="preserve">        </w:t>
+      </w:r>
+      <w:r>
+        <w:rPr>
+          <w:i/>
+          <w:iCs/>
+          <w:lang w:val="en-CA"/>
+        </w:rPr>
+        <w:t xml:space="preserve">// </w:t>
+      </w:r>
+      <w:proofErr w:type="spellStart"/>
+      <w:proofErr w:type="gramStart"/>
+      <w:r>
+        <w:rPr>
+          <w:i/>
+          <w:iCs/>
+          <w:lang w:val="en-CA"/>
+        </w:rPr>
+        <w:t>reader.readAsText</w:t>
+      </w:r>
+      <w:proofErr w:type="spellEnd"/>
+      <w:proofErr w:type="gramEnd"/>
+      <w:r>
+        <w:rPr>
+          <w:i/>
+          <w:iCs/>
+          <w:lang w:val="en-CA"/>
+        </w:rPr>
+        <w:t>(</w:t>
+      </w:r>
+      <w:proofErr w:type="spellStart"/>
+      <w:r>
+        <w:rPr>
+          <w:i/>
+          <w:iCs/>
+          <w:lang w:val="en-CA"/>
+        </w:rPr>
+        <w:t>this.board</w:t>
+      </w:r>
+      <w:proofErr w:type="spellEnd"/>
+      <w:r>
+        <w:rPr>
+          <w:i/>
+          <w:iCs/>
+          <w:lang w:val="en-CA"/>
+        </w:rPr>
+        <w:t>);</w:t>
+      </w:r>
+    </w:p>
+    <w:p>
+      <w:pPr>
+        <w:rPr>
+          <w:lang w:val="en-CA"/>
+        </w:rPr>
+      </w:pPr>
+      <w:r>
+        <w:rPr>
+          <w:lang w:val="en-CA"/>
+        </w:rPr>
+        <w:t xml:space="preserve">        </w:t>
+      </w:r>
+      <w:proofErr w:type="spellStart"/>
+      <w:proofErr w:type="gramStart"/>
+      <w:r>
+        <w:rPr>
+          <w:i/>
+          <w:iCs/>
+          <w:lang w:val="en-CA"/>
+        </w:rPr>
+        <w:t>reader</w:t>
+      </w:r>
+      <w:r>
+        <w:rPr>
+          <w:lang w:val="en-CA"/>
+        </w:rPr>
+        <w:t>.</w:t>
+      </w:r>
+      <w:r>
+        <w:rPr>
+          <w:i/>
+          <w:iCs/>
+          <w:lang w:val="en-CA"/>
+        </w:rPr>
+        <w:t>readAsBinaryString</w:t>
+      </w:r>
+      <w:proofErr w:type="spellEnd"/>
+      <w:proofErr w:type="gramEnd"/>
+      <w:r>
+        <w:rPr>
+          <w:lang w:val="en-CA"/>
+        </w:rPr>
+        <w:t>(</w:t>
+      </w:r>
+      <w:proofErr w:type="spellStart"/>
+      <w:r>
+        <w:rPr>
+          <w:i/>
+          <w:iCs/>
+          <w:lang w:val="en-CA"/>
+        </w:rPr>
+        <w:t>this</w:t>
+      </w:r>
+      <w:r>
+        <w:rPr>
+          <w:lang w:val="en-CA"/>
+        </w:rPr>
+        <w:t>.</w:t>
+      </w:r>
+      <w:r>
+        <w:rPr>
+          <w:i/>
+          <w:iCs/>
+          <w:lang w:val="en-CA"/>
+        </w:rPr>
+        <w:t>file</w:t>
+      </w:r>
+      <w:proofErr w:type="spellEnd"/>
+      <w:r>
+        <w:rPr>
+          <w:lang w:val="en-CA"/>
+        </w:rPr>
+        <w:t>);</w:t>
+      </w:r>
+    </w:p>
+    <w:p>
+      <w:pPr>
+        <w:rPr>
+          <w:lang w:val="en-CA"/>
+        </w:rPr>
+      </w:pPr>
+    </w:p>
+    <w:p>
+      <w:pPr>
+        <w:rPr>
+          <w:lang w:val="en-CA"/>
+        </w:rPr>
+      </w:pPr>
+      <w:r>
+        <w:rPr>
+          <w:lang w:val="en-CA"/>
+        </w:rPr>
+        <w:t xml:space="preserve">        </w:t>
+      </w:r>
+      <w:proofErr w:type="spellStart"/>
+      <w:proofErr w:type="gramStart"/>
+      <w:r>
+        <w:rPr>
+          <w:i/>
+          <w:iCs/>
+          <w:lang w:val="en-CA"/>
+        </w:rPr>
+        <w:t>reader</w:t>
+      </w:r>
+      <w:r>
+        <w:rPr>
+          <w:lang w:val="en-CA"/>
+        </w:rPr>
+        <w:t>.</w:t>
+      </w:r>
+      <w:r>
+        <w:rPr>
+          <w:i/>
+          <w:iCs/>
+          <w:lang w:val="en-CA"/>
+        </w:rPr>
+        <w:t>onloadend</w:t>
+      </w:r>
+      <w:proofErr w:type="spellEnd"/>
+      <w:proofErr w:type="gramEnd"/>
+      <w:r>
+        <w:rPr>
+          <w:lang w:val="en-CA"/>
+        </w:rPr>
+        <w:t xml:space="preserve"> </w:t>
+      </w:r>
+      <w:r>
+        <w:rPr>
+          <w:i/>
+          <w:iCs/>
+          <w:lang w:val="en-CA"/>
+        </w:rPr>
+        <w:t>=</w:t>
+      </w:r>
+      <w:r>
+        <w:rPr>
+          <w:lang w:val="en-CA"/>
+        </w:rPr>
+        <w:t xml:space="preserve"> </w:t>
+      </w:r>
+      <w:r>
+        <w:rPr>
+          <w:i/>
+          <w:iCs/>
+          <w:lang w:val="en-CA"/>
+        </w:rPr>
+        <w:t>function</w:t>
+      </w:r>
+      <w:r>
+        <w:rPr>
+          <w:lang w:val="en-CA"/>
+        </w:rPr>
+        <w:t xml:space="preserve"> () {</w:t>
+      </w:r>
+    </w:p>
+    <w:p>
+      <w:pPr>
+        <w:rPr>
+          <w:lang w:val="en-CA"/>
+        </w:rPr>
+      </w:pPr>
+      <w:r>
+        <w:rPr>
+          <w:lang w:val="en-CA"/>
+        </w:rPr>
+        <w:t xml:space="preserve">            </w:t>
+      </w:r>
+      <w:r>
+        <w:rPr>
+          <w:i/>
+          <w:iCs/>
+          <w:lang w:val="en-CA"/>
+        </w:rPr>
+        <w:t xml:space="preserve">// </w:t>
+      </w:r>
+      <w:proofErr w:type="spellStart"/>
+      <w:proofErr w:type="gramStart"/>
+      <w:r>
+        <w:rPr>
+          <w:i/>
+          <w:iCs/>
+          <w:lang w:val="en-CA"/>
+        </w:rPr>
+        <w:t>reader.result</w:t>
+      </w:r>
+      <w:proofErr w:type="spellEnd"/>
+      <w:proofErr w:type="gramEnd"/>
+      <w:r>
+        <w:rPr>
+          <w:i/>
+          <w:iCs/>
+          <w:lang w:val="en-CA"/>
+        </w:rPr>
+        <w:t xml:space="preserve"> returns string with board</w:t>
+      </w:r>
+    </w:p>
+    <w:p>
+      <w:pPr>
+        <w:rPr>
+          <w:lang w:val="en-CA"/>
+        </w:rPr>
+      </w:pPr>
+      <w:r>
+        <w:rPr>
+          <w:lang w:val="en-CA"/>
+        </w:rPr>
+        <w:t xml:space="preserve">            </w:t>
+      </w:r>
+    </w:p>
+    <w:p>
+      <w:pPr>
+        <w:rPr>
+          <w:lang w:val="en-CA"/>
+        </w:rPr>
+      </w:pPr>
+      <w:r>
+        <w:rPr>
+          <w:lang w:val="en-CA"/>
+        </w:rPr>
+        <w:t xml:space="preserve">            </w:t>
+      </w:r>
+      <w:r>
+        <w:rPr>
+          <w:i/>
+          <w:iCs/>
+          <w:lang w:val="en-CA"/>
+        </w:rPr>
+        <w:t>// Save the resulting string</w:t>
+      </w:r>
+    </w:p>
+    <w:p>
+      <w:pPr>
+        <w:rPr>
+          <w:lang w:val="en-CA"/>
+        </w:rPr>
+      </w:pPr>
+      <w:r>
+        <w:rPr>
+          <w:lang w:val="en-CA"/>
+        </w:rPr>
+        <w:t xml:space="preserve">            </w:t>
+      </w:r>
+      <w:proofErr w:type="gramStart"/>
+      <w:r>
+        <w:rPr>
+          <w:i/>
+          <w:iCs/>
+          <w:lang w:val="en-CA"/>
+        </w:rPr>
+        <w:t>let</w:t>
+      </w:r>
+      <w:proofErr w:type="gramEnd"/>
+      <w:r>
+        <w:rPr>
+          <w:i/>
+          <w:iCs/>
+          <w:lang w:val="en-CA"/>
+        </w:rPr>
+        <w:t xml:space="preserve"> </w:t>
+      </w:r>
+      <w:proofErr w:type="spellStart"/>
+      <w:r>
+        <w:rPr>
+          <w:lang w:val="en-CA"/>
+        </w:rPr>
+        <w:t>boardString</w:t>
+      </w:r>
+      <w:proofErr w:type="spellEnd"/>
+      <w:r>
+        <w:rPr>
+          <w:i/>
+          <w:iCs/>
+          <w:lang w:val="en-CA"/>
+        </w:rPr>
+        <w:t xml:space="preserve"> = </w:t>
+      </w:r>
+      <w:proofErr w:type="spellStart"/>
+      <w:r>
+        <w:rPr>
+          <w:i/>
+          <w:iCs/>
+          <w:lang w:val="en-CA"/>
+        </w:rPr>
+        <w:t>reader.result</w:t>
+      </w:r>
+      <w:proofErr w:type="spellEnd"/>
+      <w:r>
+        <w:rPr>
+          <w:lang w:val="en-CA"/>
+        </w:rPr>
+        <w:t>;</w:t>
+      </w:r>
+    </w:p>
+    <w:p>
+      <w:pPr>
+        <w:rPr>
+          <w:lang w:val="en-CA"/>
+        </w:rPr>
+      </w:pPr>
+      <w:r>
+        <w:rPr>
+          <w:lang w:val="en-CA"/>
+        </w:rPr>
+        <w:t xml:space="preserve">            </w:t>
+      </w:r>
+      <w:r>
+        <w:rPr>
+          <w:i/>
+          <w:iCs/>
+          <w:lang w:val="en-CA"/>
+        </w:rPr>
+        <w:t>// Split result into array</w:t>
+      </w:r>
+    </w:p>
+    <w:p>
+      <w:pPr>
+        <w:rPr>
+          <w:lang w:val="en-CA"/>
+        </w:rPr>
+      </w:pPr>
+      <w:r>
+        <w:rPr>
+          <w:lang w:val="en-CA"/>
+        </w:rPr>
+        <w:t xml:space="preserve">            </w:t>
+      </w:r>
+      <w:proofErr w:type="gramStart"/>
+      <w:r>
+        <w:rPr>
+          <w:i/>
+          <w:iCs/>
+          <w:lang w:val="en-CA"/>
+        </w:rPr>
+        <w:t>let</w:t>
+      </w:r>
+      <w:proofErr w:type="gramEnd"/>
+      <w:r>
+        <w:rPr>
+          <w:i/>
+          <w:iCs/>
+          <w:lang w:val="en-CA"/>
+        </w:rPr>
+        <w:t xml:space="preserve"> </w:t>
+      </w:r>
+      <w:proofErr w:type="spellStart"/>
+      <w:r>
+        <w:rPr>
+          <w:lang w:val="en-CA"/>
+        </w:rPr>
+        <w:t>boardArray</w:t>
+      </w:r>
+      <w:proofErr w:type="spellEnd"/>
+      <w:r>
+        <w:rPr>
+          <w:i/>
+          <w:iCs/>
+          <w:lang w:val="en-CA"/>
+        </w:rPr>
+        <w:t xml:space="preserve"> = </w:t>
+      </w:r>
+      <w:proofErr w:type="spellStart"/>
+      <w:r>
+        <w:rPr>
+          <w:i/>
+          <w:iCs/>
+          <w:lang w:val="en-CA"/>
+        </w:rPr>
+        <w:t>boardString.split</w:t>
+      </w:r>
+      <w:proofErr w:type="spellEnd"/>
+      <w:r>
+        <w:rPr>
+          <w:i/>
+          <w:iCs/>
+          <w:lang w:val="en-CA"/>
+        </w:rPr>
+        <w:t>(</w:t>
+      </w:r>
+      <w:r>
+        <w:rPr>
+          <w:lang w:val="en-CA"/>
+        </w:rPr>
+        <w:t>''</w:t>
+      </w:r>
+      <w:r>
+        <w:rPr>
+          <w:i/>
+          <w:iCs/>
+          <w:lang w:val="en-CA"/>
+        </w:rPr>
+        <w:t>)</w:t>
+      </w:r>
+      <w:r>
+        <w:rPr>
+          <w:lang w:val="en-CA"/>
+        </w:rPr>
+        <w:t>;</w:t>
+      </w:r>
+    </w:p>
+    <w:p>
+      <w:pPr>
+        <w:rPr>
+          <w:lang w:val="en-CA"/>
+        </w:rPr>
+      </w:pPr>
+      <w:r>
+        <w:rPr>
+          <w:lang w:val="en-CA"/>
+        </w:rPr>
+        <w:t xml:space="preserve">            </w:t>
+      </w:r>
+    </w:p>
+    <w:p>
+      <w:pPr>
+        <w:rPr>
+          <w:lang w:val="en-CA"/>
+        </w:rPr>
+      </w:pPr>
+      <w:r>
+        <w:rPr>
+          <w:lang w:val="en-CA"/>
+        </w:rPr>
+        <w:t xml:space="preserve">            </w:t>
+      </w:r>
+      <w:proofErr w:type="gramStart"/>
+      <w:r>
+        <w:rPr>
+          <w:i/>
+          <w:iCs/>
+          <w:lang w:val="en-CA"/>
+        </w:rPr>
+        <w:t>let</w:t>
+      </w:r>
+      <w:proofErr w:type="gramEnd"/>
+      <w:r>
+        <w:rPr>
+          <w:i/>
+          <w:iCs/>
+          <w:lang w:val="en-CA"/>
+        </w:rPr>
+        <w:t xml:space="preserve"> </w:t>
+      </w:r>
+      <w:proofErr w:type="spellStart"/>
+      <w:r>
+        <w:rPr>
+          <w:lang w:val="en-CA"/>
+        </w:rPr>
+        <w:t>rowArray</w:t>
+      </w:r>
+      <w:proofErr w:type="spellEnd"/>
+      <w:r>
+        <w:rPr>
+          <w:i/>
+          <w:iCs/>
+          <w:lang w:val="en-CA"/>
+        </w:rPr>
+        <w:t xml:space="preserve"> = []</w:t>
+      </w:r>
+      <w:r>
+        <w:rPr>
+          <w:lang w:val="en-CA"/>
+        </w:rPr>
+        <w:t>;</w:t>
+      </w:r>
+    </w:p>
+    <w:p>
+      <w:pPr>
+        <w:rPr>
+          <w:lang w:val="en-CA"/>
+        </w:rPr>
+      </w:pPr>
+      <w:r>
+        <w:rPr>
+          <w:lang w:val="en-CA"/>
+        </w:rPr>
+        <w:t xml:space="preserve">            </w:t>
+      </w:r>
+      <w:proofErr w:type="spellStart"/>
+      <w:proofErr w:type="gramStart"/>
+      <w:r>
+        <w:rPr>
+          <w:i/>
+          <w:iCs/>
+          <w:lang w:val="en-CA"/>
+        </w:rPr>
+        <w:t>this</w:t>
+      </w:r>
+      <w:r>
+        <w:rPr>
+          <w:lang w:val="en-CA"/>
+        </w:rPr>
+        <w:t>.</w:t>
+      </w:r>
+      <w:r>
+        <w:rPr>
+          <w:i/>
+          <w:iCs/>
+          <w:lang w:val="en-CA"/>
+        </w:rPr>
+        <w:t>board</w:t>
+      </w:r>
+      <w:proofErr w:type="spellEnd"/>
+      <w:proofErr w:type="gramEnd"/>
+      <w:r>
+        <w:rPr>
+          <w:lang w:val="en-CA"/>
+        </w:rPr>
+        <w:t xml:space="preserve"> </w:t>
+      </w:r>
+      <w:r>
+        <w:rPr>
+          <w:i/>
+          <w:iCs/>
+          <w:lang w:val="en-CA"/>
+        </w:rPr>
+        <w:t>=</w:t>
+      </w:r>
+      <w:r>
+        <w:rPr>
+          <w:lang w:val="en-CA"/>
+        </w:rPr>
+        <w:t xml:space="preserve"> []; </w:t>
+      </w:r>
+      <w:r>
+        <w:rPr>
+          <w:i/>
+          <w:iCs/>
+          <w:lang w:val="en-CA"/>
+        </w:rPr>
+        <w:t>// Set constructor variable to empty array</w:t>
+      </w:r>
+    </w:p>
+    <w:p>
+      <w:pPr>
+        <w:rPr>
+          <w:lang w:val="en-CA"/>
+        </w:rPr>
+      </w:pPr>
+      <w:r>
+        <w:rPr>
+          <w:lang w:val="en-CA"/>
+        </w:rPr>
+        <w:t xml:space="preserve">            </w:t>
+      </w:r>
+      <w:proofErr w:type="gramStart"/>
+      <w:r>
+        <w:rPr>
+          <w:i/>
+          <w:iCs/>
+          <w:lang w:val="en-CA"/>
+        </w:rPr>
+        <w:t>for</w:t>
+      </w:r>
+      <w:proofErr w:type="gramEnd"/>
+      <w:r>
+        <w:rPr>
+          <w:lang w:val="en-CA"/>
+        </w:rPr>
+        <w:t>(</w:t>
+      </w:r>
+      <w:r>
+        <w:rPr>
+          <w:i/>
+          <w:iCs/>
+          <w:lang w:val="en-CA"/>
+        </w:rPr>
+        <w:t xml:space="preserve">let </w:t>
+      </w:r>
+      <w:proofErr w:type="spellStart"/>
+      <w:r>
+        <w:rPr>
+          <w:lang w:val="en-CA"/>
+        </w:rPr>
+        <w:t>i</w:t>
+      </w:r>
+      <w:proofErr w:type="spellEnd"/>
+      <w:r>
+        <w:rPr>
+          <w:i/>
+          <w:iCs/>
+          <w:lang w:val="en-CA"/>
+        </w:rPr>
+        <w:t xml:space="preserve"> = 0</w:t>
+      </w:r>
+      <w:r>
+        <w:rPr>
+          <w:lang w:val="en-CA"/>
+        </w:rPr>
+        <w:t xml:space="preserve">; </w:t>
+      </w:r>
+      <w:proofErr w:type="spellStart"/>
+      <w:r>
+        <w:rPr>
+          <w:lang w:val="en-CA"/>
+        </w:rPr>
+        <w:t>i</w:t>
+      </w:r>
+      <w:proofErr w:type="spellEnd"/>
+      <w:r>
+        <w:rPr>
+          <w:i/>
+          <w:iCs/>
+          <w:lang w:val="en-CA"/>
+        </w:rPr>
+        <w:t>&lt;</w:t>
+      </w:r>
+      <w:proofErr w:type="spellStart"/>
+      <w:r>
+        <w:rPr>
+          <w:i/>
+          <w:iCs/>
+          <w:lang w:val="en-CA"/>
+        </w:rPr>
+        <w:t>boardArray</w:t>
+      </w:r>
+      <w:r>
+        <w:rPr>
+          <w:lang w:val="en-CA"/>
+        </w:rPr>
+        <w:t>.length;i</w:t>
+      </w:r>
+      <w:proofErr w:type="spellEnd"/>
+      <w:r>
+        <w:rPr>
+          <w:i/>
+          <w:iCs/>
+          <w:lang w:val="en-CA"/>
+        </w:rPr>
+        <w:t>++</w:t>
+      </w:r>
+      <w:r>
+        <w:rPr>
+          <w:lang w:val="en-CA"/>
+        </w:rPr>
+        <w:t>){</w:t>
+      </w:r>
+    </w:p>
+    <w:p>
+      <w:pPr>
+        <w:rPr>
+          <w:lang w:val="en-CA"/>
+        </w:rPr>
+      </w:pPr>
+      <w:r>
+        <w:rPr>
+          <w:lang w:val="en-CA"/>
+        </w:rPr>
+        <w:t xml:space="preserve">                </w:t>
+      </w:r>
+    </w:p>
+    <w:p>
+      <w:pPr>
+        <w:rPr>
+          <w:lang w:val="en-CA"/>
+        </w:rPr>
+      </w:pPr>
+      <w:r>
+        <w:rPr>
+          <w:lang w:val="en-CA"/>
+        </w:rPr>
+        <w:t xml:space="preserve">                </w:t>
+      </w:r>
+      <w:proofErr w:type="gramStart"/>
+      <w:r>
+        <w:rPr>
+          <w:i/>
+          <w:iCs/>
+          <w:lang w:val="en-CA"/>
+        </w:rPr>
+        <w:t>if</w:t>
+      </w:r>
+      <w:proofErr w:type="gramEnd"/>
+      <w:r>
+        <w:rPr>
+          <w:lang w:val="en-CA"/>
+        </w:rPr>
+        <w:t xml:space="preserve"> (</w:t>
+      </w:r>
+      <w:proofErr w:type="spellStart"/>
+      <w:r>
+        <w:rPr>
+          <w:lang w:val="en-CA"/>
+        </w:rPr>
+        <w:t>boardArray</w:t>
+      </w:r>
+      <w:proofErr w:type="spellEnd"/>
+      <w:r>
+        <w:rPr>
+          <w:lang w:val="en-CA"/>
+        </w:rPr>
+        <w:t>[</w:t>
+      </w:r>
+      <w:proofErr w:type="spellStart"/>
+      <w:r>
+        <w:rPr>
+          <w:lang w:val="en-CA"/>
+        </w:rPr>
+        <w:t>i</w:t>
+      </w:r>
+      <w:proofErr w:type="spellEnd"/>
+      <w:r>
+        <w:rPr>
+          <w:lang w:val="en-CA"/>
+        </w:rPr>
+        <w:t xml:space="preserve">] </w:t>
+      </w:r>
+      <w:r>
+        <w:rPr>
+          <w:i/>
+          <w:iCs/>
+          <w:lang w:val="en-CA"/>
+        </w:rPr>
+        <w:t>===</w:t>
+      </w:r>
+      <w:r>
+        <w:rPr>
+          <w:lang w:val="en-CA"/>
+        </w:rPr>
+        <w:t xml:space="preserve"> '\n' </w:t>
+      </w:r>
+      <w:r>
+        <w:rPr>
+          <w:i/>
+          <w:iCs/>
+          <w:lang w:val="en-CA"/>
+        </w:rPr>
+        <w:t>&amp;&amp;</w:t>
+      </w:r>
+      <w:r>
+        <w:rPr>
+          <w:lang w:val="en-CA"/>
+        </w:rPr>
+        <w:t xml:space="preserve"> </w:t>
+      </w:r>
+      <w:proofErr w:type="spellStart"/>
+      <w:r>
+        <w:rPr>
+          <w:lang w:val="en-CA"/>
+        </w:rPr>
+        <w:t>boardArray</w:t>
+      </w:r>
+      <w:proofErr w:type="spellEnd"/>
+      <w:r>
+        <w:rPr>
+          <w:lang w:val="en-CA"/>
+        </w:rPr>
+        <w:t>[i</w:t>
+      </w:r>
+      <w:r>
+        <w:rPr>
+          <w:i/>
+          <w:iCs/>
+          <w:lang w:val="en-CA"/>
+        </w:rPr>
+        <w:t>+</w:t>
+      </w:r>
+      <w:r>
+        <w:rPr>
+          <w:lang w:val="en-CA"/>
+        </w:rPr>
+        <w:t>1]</w:t>
+      </w:r>
+      <w:r>
+        <w:rPr>
+          <w:i/>
+          <w:iCs/>
+          <w:lang w:val="en-CA"/>
+        </w:rPr>
+        <w:t>!==</w:t>
+      </w:r>
+      <w:r>
+        <w:rPr>
+          <w:lang w:val="en-CA"/>
+        </w:rPr>
+        <w:t>'\n'){</w:t>
+      </w:r>
+    </w:p>
+    <w:p>
+      <w:pPr>
+        <w:rPr>
+          <w:lang w:val="en-CA"/>
+        </w:rPr>
+      </w:pPr>
+    </w:p>
+    <w:p>
+      <w:pPr>
+        <w:rPr>
+          <w:lang w:val="en-CA"/>
+        </w:rPr>
+      </w:pPr>
+      <w:r>
+        <w:rPr>
+          <w:lang w:val="en-CA"/>
+        </w:rPr>
+        <w:t xml:space="preserve">                    </w:t>
+      </w:r>
+      <w:r>
+        <w:rPr>
+          <w:i/>
+          <w:iCs/>
+          <w:lang w:val="en-CA"/>
+        </w:rPr>
+        <w:t xml:space="preserve">// If newline then </w:t>
+      </w:r>
+      <w:proofErr w:type="spellStart"/>
+      <w:r>
+        <w:rPr>
+          <w:i/>
+          <w:iCs/>
+          <w:lang w:val="en-CA"/>
+        </w:rPr>
+        <w:t>dont</w:t>
+      </w:r>
+      <w:proofErr w:type="spellEnd"/>
+      <w:r>
+        <w:rPr>
+          <w:i/>
+          <w:iCs/>
+          <w:lang w:val="en-CA"/>
+        </w:rPr>
+        <w:t xml:space="preserve"> add this to the array</w:t>
+      </w:r>
+    </w:p>
+    <w:p>
+      <w:pPr>
+        <w:rPr>
+          <w:lang w:val="en-CA"/>
+        </w:rPr>
+      </w:pPr>
+      <w:r>
+        <w:rPr>
+          <w:lang w:val="en-CA"/>
+        </w:rPr>
+        <w:t xml:space="preserve">                    </w:t>
+      </w:r>
+      <w:r>
+        <w:rPr>
+          <w:i/>
+          <w:iCs/>
+          <w:lang w:val="en-CA"/>
+        </w:rPr>
+        <w:t xml:space="preserve">// Also if multiple newlines in a row then </w:t>
+      </w:r>
+      <w:proofErr w:type="spellStart"/>
+      <w:r>
+        <w:rPr>
+          <w:i/>
+          <w:iCs/>
+          <w:lang w:val="en-CA"/>
+        </w:rPr>
+        <w:t>dont</w:t>
+      </w:r>
+      <w:proofErr w:type="spellEnd"/>
+      <w:r>
+        <w:rPr>
+          <w:i/>
+          <w:iCs/>
+          <w:lang w:val="en-CA"/>
+        </w:rPr>
+        <w:t xml:space="preserve"> add them</w:t>
+      </w:r>
+    </w:p>
+    <w:p>
+      <w:pPr>
+        <w:rPr>
+          <w:lang w:val="en-CA"/>
+        </w:rPr>
+      </w:pPr>
+      <w:r>
+        <w:rPr>
+          <w:lang w:val="en-CA"/>
+        </w:rPr>
+        <w:t xml:space="preserve">                    </w:t>
+      </w:r>
+    </w:p>
+    <w:p>
+      <w:pPr>
+        <w:rPr>
+          <w:lang w:val="en-CA"/>
+        </w:rPr>
+      </w:pPr>
+      <w:r>
+        <w:rPr>
+          <w:lang w:val="en-CA"/>
+        </w:rPr>
+        <w:t xml:space="preserve">                    </w:t>
+      </w:r>
+      <w:proofErr w:type="gramStart"/>
+      <w:r>
+        <w:rPr>
+          <w:i/>
+          <w:iCs/>
+          <w:lang w:val="en-CA"/>
+        </w:rPr>
+        <w:t>let</w:t>
+      </w:r>
+      <w:proofErr w:type="gramEnd"/>
+      <w:r>
+        <w:rPr>
+          <w:i/>
+          <w:iCs/>
+          <w:lang w:val="en-CA"/>
+        </w:rPr>
+        <w:t xml:space="preserve"> </w:t>
+      </w:r>
+      <w:r>
+        <w:rPr>
+          <w:lang w:val="en-CA"/>
+        </w:rPr>
+        <w:t>array</w:t>
+      </w:r>
+      <w:r>
+        <w:rPr>
+          <w:i/>
+          <w:iCs/>
+          <w:lang w:val="en-CA"/>
+        </w:rPr>
+        <w:t xml:space="preserve"> = [...</w:t>
+      </w:r>
+      <w:proofErr w:type="spellStart"/>
+      <w:r>
+        <w:rPr>
+          <w:lang w:val="en-CA"/>
+        </w:rPr>
+        <w:t>rowArray</w:t>
+      </w:r>
+      <w:proofErr w:type="spellEnd"/>
+      <w:r>
+        <w:rPr>
+          <w:i/>
+          <w:iCs/>
+          <w:lang w:val="en-CA"/>
+        </w:rPr>
+        <w:t>]</w:t>
+      </w:r>
+    </w:p>
+    <w:p>
+      <w:pPr>
+        <w:rPr>
+          <w:lang w:val="en-CA"/>
+        </w:rPr>
+      </w:pPr>
+      <w:r>
+        <w:rPr>
+          <w:lang w:val="en-CA"/>
+        </w:rPr>
+        <w:t xml:space="preserve">                    </w:t>
+      </w:r>
+      <w:r>
+        <w:rPr>
+          <w:i/>
+          <w:iCs/>
+          <w:lang w:val="en-CA"/>
+        </w:rPr>
+        <w:t>// Only after first line push the array</w:t>
+      </w:r>
+    </w:p>
+    <w:p>
+      <w:pPr>
+        <w:rPr>
+          <w:lang w:val="en-CA"/>
+        </w:rPr>
+      </w:pPr>
+      <w:r>
+        <w:rPr>
+          <w:lang w:val="en-CA"/>
+        </w:rPr>
+        <w:t xml:space="preserve">                    </w:t>
+      </w:r>
+    </w:p>
+    <w:p>
+      <w:pPr>
+        <w:rPr>
+          <w:lang w:val="en-CA"/>
+        </w:rPr>
+      </w:pPr>
+      <w:r>
+        <w:rPr>
+          <w:lang w:val="en-CA"/>
+        </w:rPr>
+        <w:t xml:space="preserve">                    </w:t>
+      </w:r>
+      <w:proofErr w:type="spellStart"/>
+      <w:proofErr w:type="gramStart"/>
+      <w:r>
+        <w:rPr>
+          <w:i/>
+          <w:iCs/>
+          <w:lang w:val="en-CA"/>
+        </w:rPr>
+        <w:t>this</w:t>
+      </w:r>
+      <w:r>
+        <w:rPr>
+          <w:lang w:val="en-CA"/>
+        </w:rPr>
+        <w:t>.</w:t>
+      </w:r>
+      <w:r>
+        <w:rPr>
+          <w:i/>
+          <w:iCs/>
+          <w:lang w:val="en-CA"/>
+        </w:rPr>
+        <w:t>board</w:t>
+      </w:r>
+      <w:r>
+        <w:rPr>
+          <w:lang w:val="en-CA"/>
+        </w:rPr>
+        <w:t>.</w:t>
+      </w:r>
+      <w:r>
+        <w:rPr>
+          <w:i/>
+          <w:iCs/>
+          <w:lang w:val="en-CA"/>
+        </w:rPr>
+        <w:t>push</w:t>
+      </w:r>
+      <w:proofErr w:type="spellEnd"/>
+      <w:proofErr w:type="gramEnd"/>
+      <w:r>
+        <w:rPr>
+          <w:lang w:val="en-CA"/>
+        </w:rPr>
+        <w:t>(array);</w:t>
+      </w:r>
+    </w:p>
+    <w:p>
+      <w:pPr>
+        <w:rPr>
+          <w:lang w:val="en-CA"/>
+        </w:rPr>
+      </w:pPr>
+      <w:r>
+        <w:rPr>
+          <w:lang w:val="en-CA"/>
+        </w:rPr>
+        <w:t xml:space="preserve">                    </w:t>
+      </w:r>
+    </w:p>
+    <w:p>
+      <w:pPr>
+        <w:rPr>
+          <w:lang w:val="en-CA"/>
+        </w:rPr>
+      </w:pPr>
+      <w:r>
+        <w:rPr>
+          <w:lang w:val="en-CA"/>
+        </w:rPr>
+        <w:t xml:space="preserve">                    </w:t>
+      </w:r>
+      <w:proofErr w:type="spellStart"/>
+      <w:proofErr w:type="gramStart"/>
+      <w:r>
+        <w:rPr>
+          <w:lang w:val="en-CA"/>
+        </w:rPr>
+        <w:t>rowArray</w:t>
+      </w:r>
+      <w:proofErr w:type="spellEnd"/>
+      <w:proofErr w:type="gramEnd"/>
+      <w:r>
+        <w:rPr>
+          <w:lang w:val="en-CA"/>
+        </w:rPr>
+        <w:t xml:space="preserve"> </w:t>
+      </w:r>
+      <w:r>
+        <w:rPr>
+          <w:i/>
+          <w:iCs/>
+          <w:lang w:val="en-CA"/>
+        </w:rPr>
+        <w:t>=</w:t>
+      </w:r>
+      <w:r>
+        <w:rPr>
+          <w:lang w:val="en-CA"/>
+        </w:rPr>
+        <w:t xml:space="preserve"> []; </w:t>
+      </w:r>
+      <w:r>
+        <w:rPr>
+          <w:i/>
+          <w:iCs/>
+          <w:lang w:val="en-CA"/>
+        </w:rPr>
+        <w:t>// Erase array</w:t>
+      </w:r>
+    </w:p>
+    <w:p>
+      <w:pPr>
+        <w:rPr>
+          <w:lang w:val="en-CA"/>
+        </w:rPr>
+      </w:pPr>
+      <w:r>
+        <w:rPr>
+          <w:lang w:val="en-CA"/>
+        </w:rPr>
+        <w:t xml:space="preserve">                    </w:t>
+      </w:r>
+    </w:p>
+    <w:p>
+      <w:pPr>
+        <w:rPr>
+          <w:lang w:val="en-CA"/>
+        </w:rPr>
+      </w:pPr>
+      <w:r>
+        <w:rPr>
+          <w:lang w:val="en-CA"/>
+        </w:rPr>
+        <w:t xml:space="preserve">                }</w:t>
+      </w:r>
+    </w:p>
+    <w:p>
+      <w:pPr>
+        <w:rPr>
+          <w:lang w:val="en-CA"/>
+        </w:rPr>
+      </w:pPr>
+      <w:r>
+        <w:rPr>
+          <w:lang w:val="en-CA"/>
+        </w:rPr>
+        <w:t xml:space="preserve">                </w:t>
+      </w:r>
+      <w:proofErr w:type="gramStart"/>
+      <w:r>
+        <w:rPr>
+          <w:i/>
+          <w:iCs/>
+          <w:lang w:val="en-CA"/>
+        </w:rPr>
+        <w:t>else</w:t>
+      </w:r>
+      <w:proofErr w:type="gramEnd"/>
+      <w:r>
+        <w:rPr>
+          <w:lang w:val="en-CA"/>
+        </w:rPr>
+        <w:t xml:space="preserve"> </w:t>
+      </w:r>
+      <w:r>
+        <w:rPr>
+          <w:i/>
+          <w:iCs/>
+          <w:lang w:val="en-CA"/>
+        </w:rPr>
+        <w:t>if</w:t>
+      </w:r>
+      <w:r>
+        <w:rPr>
+          <w:lang w:val="en-CA"/>
+        </w:rPr>
+        <w:t>(</w:t>
+      </w:r>
+      <w:proofErr w:type="spellStart"/>
+      <w:r>
+        <w:rPr>
+          <w:lang w:val="en-CA"/>
+        </w:rPr>
+        <w:t>boardArray</w:t>
+      </w:r>
+      <w:proofErr w:type="spellEnd"/>
+      <w:r>
+        <w:rPr>
+          <w:lang w:val="en-CA"/>
+        </w:rPr>
+        <w:t>[</w:t>
+      </w:r>
+      <w:proofErr w:type="spellStart"/>
+      <w:r>
+        <w:rPr>
+          <w:lang w:val="en-CA"/>
+        </w:rPr>
+        <w:t>i</w:t>
+      </w:r>
+      <w:proofErr w:type="spellEnd"/>
+      <w:r>
+        <w:rPr>
+          <w:lang w:val="en-CA"/>
+        </w:rPr>
+        <w:t>]</w:t>
+      </w:r>
+      <w:r>
+        <w:rPr>
+          <w:i/>
+          <w:iCs/>
+          <w:lang w:val="en-CA"/>
+        </w:rPr>
+        <w:t>!==</w:t>
+      </w:r>
+      <w:r>
+        <w:rPr>
+          <w:lang w:val="en-CA"/>
+        </w:rPr>
+        <w:t>'\n'){</w:t>
+      </w:r>
+    </w:p>
+    <w:p>
+      <w:pPr>
+        <w:rPr>
+          <w:lang w:val="en-CA"/>
+        </w:rPr>
+      </w:pPr>
+      <w:r>
+        <w:rPr>
+          <w:lang w:val="en-CA"/>
+        </w:rPr>
+        <w:t xml:space="preserve">                    </w:t>
+      </w:r>
+      <w:r>
+        <w:rPr>
+          <w:i/>
+          <w:iCs/>
+          <w:lang w:val="en-CA"/>
+        </w:rPr>
+        <w:t>// Push the content into the array if not a newline</w:t>
+      </w:r>
+    </w:p>
+    <w:p>
+      <w:pPr>
+        <w:rPr>
+          <w:lang w:val="en-CA"/>
+        </w:rPr>
+      </w:pPr>
+      <w:r>
+        <w:rPr>
+          <w:lang w:val="en-CA"/>
+        </w:rPr>
+        <w:t xml:space="preserve">                    </w:t>
+      </w:r>
+      <w:proofErr w:type="spellStart"/>
+      <w:proofErr w:type="gramStart"/>
+      <w:r>
+        <w:rPr>
+          <w:i/>
+          <w:iCs/>
+          <w:lang w:val="en-CA"/>
+        </w:rPr>
+        <w:t>rowArray</w:t>
+      </w:r>
+      <w:r>
+        <w:rPr>
+          <w:lang w:val="en-CA"/>
+        </w:rPr>
+        <w:t>.</w:t>
+      </w:r>
+      <w:r>
+        <w:rPr>
+          <w:i/>
+          <w:iCs/>
+          <w:lang w:val="en-CA"/>
+        </w:rPr>
+        <w:t>push</w:t>
+      </w:r>
+      <w:proofErr w:type="spellEnd"/>
+      <w:proofErr w:type="gramEnd"/>
+      <w:r>
+        <w:rPr>
+          <w:lang w:val="en-CA"/>
+        </w:rPr>
+        <w:t>(</w:t>
+      </w:r>
+      <w:proofErr w:type="spellStart"/>
+      <w:r>
+        <w:rPr>
+          <w:lang w:val="en-CA"/>
+        </w:rPr>
+        <w:t>boardContent</w:t>
+      </w:r>
+      <w:proofErr w:type="spellEnd"/>
+      <w:r>
+        <w:rPr>
+          <w:lang w:val="en-CA"/>
+        </w:rPr>
+        <w:t>[</w:t>
+      </w:r>
+      <w:proofErr w:type="spellStart"/>
+      <w:r>
+        <w:rPr>
+          <w:lang w:val="en-CA"/>
+        </w:rPr>
+        <w:t>boardArray</w:t>
+      </w:r>
+      <w:proofErr w:type="spellEnd"/>
+      <w:r>
+        <w:rPr>
+          <w:lang w:val="en-CA"/>
+        </w:rPr>
+        <w:t>[</w:t>
+      </w:r>
+      <w:proofErr w:type="spellStart"/>
+      <w:r>
+        <w:rPr>
+          <w:lang w:val="en-CA"/>
+        </w:rPr>
+        <w:t>i</w:t>
+      </w:r>
+      <w:proofErr w:type="spellEnd"/>
+      <w:r>
+        <w:rPr>
+          <w:lang w:val="en-CA"/>
+        </w:rPr>
+        <w:t>]]);</w:t>
+      </w:r>
+    </w:p>
+    <w:p>
+      <w:pPr>
+        <w:rPr>
+          <w:lang w:val="en-CA"/>
+        </w:rPr>
+      </w:pPr>
+      <w:r>
+        <w:rPr>
+          <w:lang w:val="en-CA"/>
+        </w:rPr>
+        <w:t xml:space="preserve">                }</w:t>
+      </w:r>
+    </w:p>
+    <w:p>
+      <w:pPr>
+        <w:rPr>
+          <w:lang w:val="en-CA"/>
+        </w:rPr>
+      </w:pPr>
+      <w:r>
+        <w:rPr>
+          <w:lang w:val="en-CA"/>
+        </w:rPr>
+        <w:t xml:space="preserve">            };</w:t>
+      </w:r>
+    </w:p>
+    <w:p>
+      <w:pPr>
+        <w:rPr>
+          <w:lang w:val="en-CA"/>
+        </w:rPr>
+      </w:pPr>
+      <w:r>
+        <w:rPr>
+          <w:lang w:val="en-CA"/>
+        </w:rPr>
+        <w:t xml:space="preserve">            </w:t>
+      </w:r>
+      <w:proofErr w:type="gramStart"/>
+      <w:r>
+        <w:rPr>
+          <w:lang w:val="en-CA"/>
+        </w:rPr>
+        <w:t>console.log</w:t>
+      </w:r>
+      <w:proofErr w:type="gramEnd"/>
+      <w:r>
+        <w:rPr>
+          <w:lang w:val="en-CA"/>
+        </w:rPr>
+        <w:t>(</w:t>
+      </w:r>
+      <w:proofErr w:type="spellStart"/>
+      <w:r>
+        <w:rPr>
+          <w:i/>
+          <w:iCs/>
+          <w:lang w:val="en-CA"/>
+        </w:rPr>
+        <w:t>this</w:t>
+      </w:r>
+      <w:r>
+        <w:rPr>
+          <w:lang w:val="en-CA"/>
+        </w:rPr>
+        <w:t>.</w:t>
+      </w:r>
+      <w:r>
+        <w:rPr>
+          <w:i/>
+          <w:iCs/>
+          <w:lang w:val="en-CA"/>
+        </w:rPr>
+        <w:t>board</w:t>
+      </w:r>
+      <w:proofErr w:type="spellEnd"/>
+      <w:r>
+        <w:rPr>
+          <w:lang w:val="en-CA"/>
+        </w:rPr>
+        <w:t>);</w:t>
+      </w:r>
+    </w:p>
+    <w:p>
+      <w:pPr>
+        <w:rPr>
+          <w:lang w:val="en-CA"/>
+        </w:rPr>
+      </w:pPr>
+      <w:r>
+        <w:rPr>
+          <w:lang w:val="en-CA"/>
+        </w:rPr>
+        <w:t xml:space="preserve">        }</w:t>
+      </w:r>
+    </w:p>
+    <w:p>
+      <w:pPr>
+        <w:rPr>
+          <w:lang w:val="en-CA"/>
+        </w:rPr>
+      </w:pPr>
+      <w:r>
+        <w:rPr>
+          <w:lang w:val="en-CA"/>
+        </w:rPr>
+        <w:t xml:space="preserve">        </w:t>
+      </w:r>
+      <w:r>
+        <w:rPr>
+          <w:i/>
+          <w:iCs/>
+          <w:lang w:val="en-CA"/>
+        </w:rPr>
+        <w:t xml:space="preserve">// </w:t>
+      </w:r>
+      <w:proofErr w:type="gramStart"/>
+      <w:r>
+        <w:rPr>
+          <w:i/>
+          <w:iCs/>
+          <w:lang w:val="en-CA"/>
+        </w:rPr>
+        <w:t>console.log</w:t>
+      </w:r>
+      <w:proofErr w:type="gramEnd"/>
+      <w:r>
+        <w:rPr>
+          <w:i/>
+          <w:iCs/>
+          <w:lang w:val="en-CA"/>
+        </w:rPr>
+        <w:t>(</w:t>
+      </w:r>
+      <w:proofErr w:type="spellStart"/>
+      <w:r>
+        <w:rPr>
+          <w:i/>
+          <w:iCs/>
+          <w:lang w:val="en-CA"/>
+        </w:rPr>
+        <w:t>boardRead</w:t>
+      </w:r>
+      <w:proofErr w:type="spellEnd"/>
+      <w:r>
+        <w:rPr>
+          <w:i/>
+          <w:iCs/>
+          <w:lang w:val="en-CA"/>
+        </w:rPr>
+        <w:t>+" text")</w:t>
+      </w:r>
+    </w:p>
+    <w:p>
+      <w:pPr>
+        <w:rPr>
+          <w:lang w:val="en-CA"/>
+        </w:rPr>
+      </w:pPr>
+      <w:r>
+        <w:rPr>
+          <w:lang w:val="en-CA"/>
+        </w:rPr>
+        <w:t xml:space="preserve">        </w:t>
+      </w:r>
+      <w:r>
+        <w:rPr>
+          <w:i/>
+          <w:iCs/>
+          <w:lang w:val="en-CA"/>
+        </w:rPr>
+        <w:t>// Method that will print the board</w:t>
+      </w:r>
+    </w:p>
+    <w:p>
+      <w:pPr>
+        <w:rPr>
+          <w:lang w:val="en-CA"/>
+        </w:rPr>
+      </w:pPr>
+      <w:r>
+        <w:rPr>
+          <w:lang w:val="en-CA"/>
+        </w:rPr>
+        <w:t xml:space="preserve">        </w:t>
+      </w:r>
+      <w:r>
+        <w:rPr>
+          <w:i/>
+          <w:iCs/>
+          <w:lang w:val="en-CA"/>
+        </w:rPr>
+        <w:t>// Put current health at the top</w:t>
+      </w:r>
+    </w:p>
+    <w:p>
+      <w:pPr>
+        <w:rPr>
+          <w:lang w:val="en-CA"/>
+        </w:rPr>
+      </w:pPr>
+      <w:r>
+        <w:rPr>
+          <w:lang w:val="en-CA"/>
+        </w:rPr>
+        <w:t xml:space="preserve">        </w:t>
+      </w:r>
+      <w:r>
+        <w:rPr>
+          <w:i/>
+          <w:iCs/>
+          <w:lang w:val="en-CA"/>
+        </w:rPr>
+        <w:t xml:space="preserve">// </w:t>
+      </w:r>
+      <w:proofErr w:type="gramStart"/>
+      <w:r>
+        <w:rPr>
+          <w:i/>
+          <w:iCs/>
+          <w:lang w:val="en-CA"/>
+        </w:rPr>
+        <w:t>console.log</w:t>
+      </w:r>
+      <w:proofErr w:type="gramEnd"/>
+      <w:r>
+        <w:rPr>
+          <w:i/>
+          <w:iCs/>
+          <w:lang w:val="en-CA"/>
+        </w:rPr>
+        <w:t>(</w:t>
+      </w:r>
+      <w:proofErr w:type="spellStart"/>
+      <w:r>
+        <w:rPr>
+          <w:i/>
+          <w:iCs/>
+          <w:lang w:val="en-CA"/>
+        </w:rPr>
+        <w:t>this.board</w:t>
+      </w:r>
+      <w:proofErr w:type="spellEnd"/>
+      <w:r>
+        <w:rPr>
+          <w:i/>
+          <w:iCs/>
+          <w:lang w:val="en-CA"/>
+        </w:rPr>
+        <w:t>)</w:t>
+      </w:r>
+    </w:p>
+    <w:p>
+      <w:pPr>
+        <w:rPr>
+          <w:lang w:val="en-CA"/>
+        </w:rPr>
+      </w:pPr>
+      <w:r>
+        <w:rPr>
+          <w:lang w:val="en-CA"/>
+        </w:rPr>
+        <w:t xml:space="preserve">    }</w:t>
+      </w:r>
+    </w:p>
+    <w:p>
+      <w:pPr>
+        <w:rPr>
+          <w:lang w:val="en-CA"/>
+        </w:rPr>
+      </w:pPr>
+      <w:r>
+        <w:rPr>
+          <w:lang w:val="en-CA"/>
+        </w:rPr>
+        <w:t>}</w:t>
+      </w:r>
+    </w:p>
+    <w:p>
+      <w:pPr>
+        <w:rPr>
+          <w:lang w:val="en-CA"/>
+        </w:rPr>
+      </w:pPr>
+    </w:p>
+    <w:p>
+      <w:pPr>
+        <w:rPr>
+          <w:lang w:val="en-CA"/>
+        </w:rPr>
+      </w:pPr>
+      <w:r>
+        <w:rPr>
+          <w:i/>
+          <w:iCs/>
+          <w:lang w:val="en-CA"/>
+        </w:rPr>
+        <w:t>// Select the first file in the nodes file list, returns File Object</w:t>
+      </w:r>
+    </w:p>
+    <w:p>
+      <w:pPr>
+        <w:rPr>
+          <w:lang w:val="en-CA"/>
+        </w:rPr>
+      </w:pPr>
+      <w:proofErr w:type="spellStart"/>
+      <w:proofErr w:type="gramStart"/>
+      <w:r>
+        <w:rPr>
+          <w:i/>
+          <w:iCs/>
+          <w:lang w:val="en-CA"/>
+        </w:rPr>
+        <w:t>const</w:t>
+      </w:r>
+      <w:proofErr w:type="spellEnd"/>
+      <w:proofErr w:type="gramEnd"/>
+      <w:r>
+        <w:rPr>
+          <w:i/>
+          <w:iCs/>
+          <w:lang w:val="en-CA"/>
+        </w:rPr>
+        <w:t xml:space="preserve"> </w:t>
+      </w:r>
+      <w:proofErr w:type="spellStart"/>
+      <w:r>
+        <w:rPr>
+          <w:i/>
+          <w:iCs/>
+          <w:lang w:val="en-CA"/>
+        </w:rPr>
+        <w:t>inputElement</w:t>
+      </w:r>
+      <w:proofErr w:type="spellEnd"/>
+      <w:r>
+        <w:rPr>
+          <w:i/>
+          <w:iCs/>
+          <w:lang w:val="en-CA"/>
+        </w:rPr>
+        <w:t xml:space="preserve"> = </w:t>
+      </w:r>
+      <w:proofErr w:type="spellStart"/>
+      <w:r>
+        <w:rPr>
+          <w:i/>
+          <w:iCs/>
+          <w:lang w:val="en-CA"/>
+        </w:rPr>
+        <w:t>document.getElementById</w:t>
+      </w:r>
+      <w:proofErr w:type="spellEnd"/>
+      <w:r>
+        <w:rPr>
+          <w:i/>
+          <w:iCs/>
+          <w:lang w:val="en-CA"/>
+        </w:rPr>
+        <w:t>(</w:t>
+      </w:r>
+      <w:r>
+        <w:rPr>
+          <w:lang w:val="en-CA"/>
+        </w:rPr>
+        <w:t>"</w:t>
+      </w:r>
+      <w:proofErr w:type="spellStart"/>
+      <w:r>
+        <w:rPr>
+          <w:lang w:val="en-CA"/>
+        </w:rPr>
+        <w:t>fileItem</w:t>
+      </w:r>
+      <w:proofErr w:type="spellEnd"/>
+      <w:r>
+        <w:rPr>
+          <w:lang w:val="en-CA"/>
+        </w:rPr>
+        <w:t>"</w:t>
+      </w:r>
+      <w:r>
+        <w:rPr>
+          <w:i/>
+          <w:iCs/>
+          <w:lang w:val="en-CA"/>
+        </w:rPr>
+        <w:t>)</w:t>
+      </w:r>
+      <w:r>
+        <w:rPr>
+          <w:lang w:val="en-CA"/>
+        </w:rPr>
+        <w:t>;</w:t>
+      </w:r>
+    </w:p>
+    <w:p>
+      <w:pPr>
+        <w:rPr>
+          <w:lang w:val="en-CA"/>
+        </w:rPr>
+      </w:pPr>
+      <w:proofErr w:type="spellStart"/>
+      <w:proofErr w:type="gramStart"/>
+      <w:r>
+        <w:rPr>
+          <w:i/>
+          <w:iCs/>
+          <w:lang w:val="en-CA"/>
+        </w:rPr>
+        <w:t>inputElement</w:t>
+      </w:r>
+      <w:r>
+        <w:rPr>
+          <w:lang w:val="en-CA"/>
+        </w:rPr>
+        <w:t>.</w:t>
+      </w:r>
+      <w:r>
+        <w:rPr>
+          <w:i/>
+          <w:iCs/>
+          <w:lang w:val="en-CA"/>
+        </w:rPr>
+        <w:t>addEventListener</w:t>
+      </w:r>
+      <w:proofErr w:type="spellEnd"/>
+      <w:proofErr w:type="gramEnd"/>
+      <w:r>
+        <w:rPr>
+          <w:lang w:val="en-CA"/>
+        </w:rPr>
+        <w:t>("change", (e)</w:t>
+      </w:r>
+      <w:r>
+        <w:rPr>
+          <w:i/>
+          <w:iCs/>
+          <w:lang w:val="en-CA"/>
+        </w:rPr>
+        <w:t>=&gt;</w:t>
+      </w:r>
+      <w:r>
+        <w:rPr>
+          <w:lang w:val="en-CA"/>
+        </w:rPr>
+        <w:t>{</w:t>
+      </w:r>
+    </w:p>
+    <w:p>
+      <w:pPr>
+        <w:rPr>
+          <w:lang w:val="en-CA"/>
+        </w:rPr>
+      </w:pPr>
+      <w:r>
+        <w:rPr>
+          <w:lang w:val="en-CA"/>
+        </w:rPr>
+        <w:t xml:space="preserve">    </w:t>
+      </w:r>
+      <w:proofErr w:type="spellStart"/>
+      <w:proofErr w:type="gramStart"/>
+      <w:r>
+        <w:rPr>
+          <w:i/>
+          <w:iCs/>
+          <w:lang w:val="en-CA"/>
+        </w:rPr>
+        <w:t>var</w:t>
+      </w:r>
+      <w:proofErr w:type="spellEnd"/>
+      <w:proofErr w:type="gramEnd"/>
+      <w:r>
+        <w:rPr>
+          <w:i/>
+          <w:iCs/>
+          <w:lang w:val="en-CA"/>
+        </w:rPr>
+        <w:t xml:space="preserve"> </w:t>
+      </w:r>
+      <w:r>
+        <w:rPr>
+          <w:lang w:val="en-CA"/>
+        </w:rPr>
+        <w:t>file</w:t>
+      </w:r>
+      <w:r>
+        <w:rPr>
+          <w:i/>
+          <w:iCs/>
+          <w:lang w:val="en-CA"/>
+        </w:rPr>
+        <w:t xml:space="preserve"> = </w:t>
+      </w:r>
+      <w:proofErr w:type="spellStart"/>
+      <w:r>
+        <w:rPr>
+          <w:i/>
+          <w:iCs/>
+          <w:lang w:val="en-CA"/>
+        </w:rPr>
+        <w:t>document.getElementById</w:t>
+      </w:r>
+      <w:proofErr w:type="spellEnd"/>
+      <w:r>
+        <w:rPr>
+          <w:i/>
+          <w:iCs/>
+          <w:lang w:val="en-CA"/>
+        </w:rPr>
+        <w:t>(</w:t>
+      </w:r>
+      <w:r>
+        <w:rPr>
+          <w:lang w:val="en-CA"/>
+        </w:rPr>
+        <w:t>'</w:t>
+      </w:r>
+      <w:proofErr w:type="spellStart"/>
+      <w:r>
+        <w:rPr>
+          <w:lang w:val="en-CA"/>
+        </w:rPr>
+        <w:t>fileItem</w:t>
+      </w:r>
+      <w:proofErr w:type="spellEnd"/>
+      <w:r>
+        <w:rPr>
+          <w:lang w:val="en-CA"/>
+        </w:rPr>
+        <w:t>'</w:t>
+      </w:r>
+      <w:r>
+        <w:rPr>
+          <w:i/>
+          <w:iCs/>
+          <w:lang w:val="en-CA"/>
+        </w:rPr>
+        <w:t>).files[0]</w:t>
+      </w:r>
+      <w:r>
+        <w:rPr>
+          <w:lang w:val="en-CA"/>
+        </w:rPr>
+        <w:t>;</w:t>
+      </w:r>
+    </w:p>
+    <w:p>
+      <w:pPr>
+        <w:rPr>
+          <w:lang w:val="en-CA"/>
+        </w:rPr>
+      </w:pPr>
+      <w:r>
+        <w:rPr>
+          <w:lang w:val="en-CA"/>
+        </w:rPr>
+        <w:t xml:space="preserve">    </w:t>
+      </w:r>
+      <w:r>
+        <w:rPr>
+          <w:i/>
+          <w:iCs/>
+          <w:lang w:val="en-CA"/>
+        </w:rPr>
+        <w:t xml:space="preserve">// </w:t>
+      </w:r>
+      <w:proofErr w:type="spellStart"/>
+      <w:proofErr w:type="gramStart"/>
+      <w:r>
+        <w:rPr>
+          <w:i/>
+          <w:iCs/>
+          <w:lang w:val="en-CA"/>
+        </w:rPr>
+        <w:t>const</w:t>
+      </w:r>
+      <w:proofErr w:type="spellEnd"/>
+      <w:proofErr w:type="gramEnd"/>
+      <w:r>
+        <w:rPr>
+          <w:i/>
+          <w:iCs/>
+          <w:lang w:val="en-CA"/>
+        </w:rPr>
+        <w:t xml:space="preserve"> </w:t>
+      </w:r>
+      <w:proofErr w:type="spellStart"/>
+      <w:r>
+        <w:rPr>
+          <w:i/>
+          <w:iCs/>
+          <w:lang w:val="en-CA"/>
+        </w:rPr>
+        <w:t>fileList</w:t>
+      </w:r>
+      <w:proofErr w:type="spellEnd"/>
+      <w:r>
+        <w:rPr>
+          <w:i/>
+          <w:iCs/>
+          <w:lang w:val="en-CA"/>
+        </w:rPr>
+        <w:t xml:space="preserve"> = </w:t>
+      </w:r>
+      <w:proofErr w:type="spellStart"/>
+      <w:r>
+        <w:rPr>
+          <w:i/>
+          <w:iCs/>
+          <w:lang w:val="en-CA"/>
+        </w:rPr>
+        <w:t>this.files</w:t>
+      </w:r>
+      <w:proofErr w:type="spellEnd"/>
+      <w:r>
+        <w:rPr>
+          <w:i/>
+          <w:iCs/>
+          <w:lang w:val="en-CA"/>
+        </w:rPr>
+        <w:t>; /* now you can work with the file list */</w:t>
+      </w:r>
+    </w:p>
+    <w:p>
+      <w:pPr>
+        <w:rPr>
+          <w:lang w:val="en-CA"/>
+        </w:rPr>
+      </w:pPr>
+      <w:r>
+        <w:rPr>
+          <w:lang w:val="en-CA"/>
+        </w:rPr>
+        <w:t xml:space="preserve">    </w:t>
+      </w:r>
+      <w:proofErr w:type="gramStart"/>
+      <w:r>
+        <w:rPr>
+          <w:i/>
+          <w:iCs/>
+          <w:lang w:val="en-CA"/>
+        </w:rPr>
+        <w:t>let</w:t>
+      </w:r>
+      <w:proofErr w:type="gramEnd"/>
+      <w:r>
+        <w:rPr>
+          <w:i/>
+          <w:iCs/>
+          <w:lang w:val="en-CA"/>
+        </w:rPr>
+        <w:t xml:space="preserve"> </w:t>
+      </w:r>
+      <w:proofErr w:type="spellStart"/>
+      <w:r>
+        <w:rPr>
+          <w:lang w:val="en-CA"/>
+        </w:rPr>
+        <w:t>gameboard</w:t>
+      </w:r>
+      <w:proofErr w:type="spellEnd"/>
+      <w:r>
+        <w:rPr>
+          <w:i/>
+          <w:iCs/>
+          <w:lang w:val="en-CA"/>
+        </w:rPr>
+        <w:t xml:space="preserve"> = new </w:t>
+      </w:r>
+      <w:proofErr w:type="spellStart"/>
+      <w:r>
+        <w:rPr>
+          <w:i/>
+          <w:iCs/>
+          <w:lang w:val="en-CA"/>
+        </w:rPr>
+        <w:t>Gameboard</w:t>
+      </w:r>
+      <w:proofErr w:type="spellEnd"/>
+      <w:r>
+        <w:rPr>
+          <w:i/>
+          <w:iCs/>
+          <w:lang w:val="en-CA"/>
+        </w:rPr>
+        <w:t>(</w:t>
+      </w:r>
+      <w:r>
+        <w:rPr>
+          <w:lang w:val="en-CA"/>
+        </w:rPr>
+        <w:t>file</w:t>
+      </w:r>
+      <w:r>
+        <w:rPr>
+          <w:i/>
+          <w:iCs/>
+          <w:lang w:val="en-CA"/>
+        </w:rPr>
+        <w:t>)</w:t>
+      </w:r>
+      <w:r>
+        <w:rPr>
+          <w:lang w:val="en-CA"/>
+        </w:rPr>
+        <w:t>;</w:t>
+      </w:r>
+    </w:p>
+    <w:p>
+      <w:pPr>
+        <w:rPr>
+          <w:lang w:val="en-CA"/>
+        </w:rPr>
+      </w:pPr>
+      <w:r>
+        <w:rPr>
+          <w:lang w:val="en-CA"/>
+        </w:rPr>
+        <w:t xml:space="preserve">    </w:t>
+      </w:r>
+    </w:p>
+    <w:p>
+      <w:pPr>
+        <w:rPr>
+          <w:lang w:val="en-CA"/>
+        </w:rPr>
+      </w:pPr>
+      <w:r>
+        <w:rPr>
+          <w:lang w:val="en-CA"/>
+        </w:rPr>
+        <w:t xml:space="preserve">    </w:t>
+      </w:r>
+      <w:proofErr w:type="spellStart"/>
+      <w:proofErr w:type="gramStart"/>
+      <w:r>
+        <w:rPr>
+          <w:i/>
+          <w:iCs/>
+          <w:lang w:val="en-CA"/>
+        </w:rPr>
+        <w:t>gameboard</w:t>
+      </w:r>
+      <w:r>
+        <w:rPr>
+          <w:lang w:val="en-CA"/>
+        </w:rPr>
+        <w:t>.</w:t>
+      </w:r>
+      <w:r>
+        <w:rPr>
+          <w:i/>
+          <w:iCs/>
+          <w:lang w:val="en-CA"/>
+        </w:rPr>
+        <w:t>toString</w:t>
+      </w:r>
+      <w:proofErr w:type="spellEnd"/>
+      <w:proofErr w:type="gramEnd"/>
+      <w:r>
+        <w:rPr>
+          <w:lang w:val="en-CA"/>
+        </w:rPr>
+        <w:t>();</w:t>
+      </w:r>
+    </w:p>
+    <w:p>
+      <w:pPr>
+        <w:rPr>
+          <w:lang w:val="en-CA"/>
+        </w:rPr>
+      </w:pPr>
+      <w:r>
+        <w:rPr>
+          <w:lang w:val="en-CA"/>
+        </w:rPr>
+        <w:t>})</w:t>
+      </w:r>
+    </w:p>
+    <w:p>
+      <w:bookmarkStart w:id="0" w:name="_GoBack"/>
+      <w:bookmarkEnd w:id="0"/>
+    </w:p>
     <w:sectPr>
       <w:pgSz w:w="12240" w:h="15840"/>
       <w:pgMar w:top="1440" w:right="1800" w:bottom="1440" w:left="1800" w:header="708" w:footer="708" w:gutter="0"/>
@@ -1554,7 +4705,6 @@
   <w:style w:type="character" w:default="1" w:styleId="DefaultParagraphFont">
     <w:name w:val="Default Paragraph Font"/>
     <w:uiPriority w:val="1"/>
-    <w:semiHidden/>
     <w:unhideWhenUsed/>
   </w:style>
   <w:style w:type="table" w:default="1" w:styleId="TableNormal">
@@ -1903,7 +5053,6 @@
   <w:style w:type="character" w:default="1" w:styleId="DefaultParagraphFont">
     <w:name w:val="Default Paragraph Font"/>
     <w:uiPriority w:val="1"/>
-    <w:semiHidden/>
     <w:unhideWhenUsed/>
   </w:style>
   <w:style w:type="table" w:default="1" w:styleId="TableNormal">

</xml_diff>